<commit_message>
implemented the new algorithm
it's the new sufficient stats algorithm
</commit_message>
<xml_diff>
--- a/documents/lof_sum_exp.docx
+++ b/documents/lof_sum_exp.docx
@@ -2827,27 +2827,7 @@
           <w:szCs w:val="24"/>
           <w:lang w:val="en-US"/>
         </w:rPr>
-        <w:t xml:space="preserve">A similar approach was used when normalizing this joint probability to calculate the </w:t>
-      </w:r>
-      <w:proofErr w:type="gramStart"/>
-      <w:r>
-        <w:rPr>
-          <w:rFonts w:asciiTheme="minorBidi" w:eastAsiaTheme="minorEastAsia" w:hAnsiTheme="minorBidi"/>
-          <w:sz w:val="24"/>
-          <w:szCs w:val="24"/>
-          <w:lang w:val="en-US"/>
-        </w:rPr>
-        <w:t>conditional</w:t>
-      </w:r>
-      <w:proofErr w:type="gramEnd"/>
-      <w:r>
-        <w:rPr>
-          <w:rFonts w:asciiTheme="minorBidi" w:eastAsiaTheme="minorEastAsia" w:hAnsiTheme="minorBidi"/>
-          <w:sz w:val="24"/>
-          <w:szCs w:val="24"/>
-          <w:lang w:val="en-US"/>
-        </w:rPr>
-        <w:t xml:space="preserve"> probability.</w:t>
+        <w:t>A similar approach was used when normalizing this joint probability to calculate the conditional probability.</w:t>
       </w:r>
     </w:p>
     <w:p>
@@ -5512,19 +5492,1944 @@
           <w:lang w:val="en-US"/>
         </w:rPr>
       </w:pPr>
+      <m:oMathPara>
+        <m:oMath>
+          <m:r>
+            <m:rPr>
+              <m:scr m:val="script"/>
+            </m:rPr>
+            <w:rPr>
+              <w:rFonts w:ascii="Cambria Math" w:eastAsiaTheme="minorEastAsia" w:hAnsi="Cambria Math"/>
+              <w:sz w:val="24"/>
+              <w:szCs w:val="24"/>
+              <w:lang w:val="en-US"/>
+            </w:rPr>
+            <w:lastRenderedPageBreak/>
+            <m:t>L= lg(</m:t>
+          </m:r>
+          <m:nary>
+            <m:naryPr>
+              <m:chr m:val="∑"/>
+              <m:limLoc m:val="undOvr"/>
+              <m:ctrlPr>
+                <w:rPr>
+                  <w:rFonts w:ascii="Cambria Math" w:eastAsiaTheme="minorEastAsia" w:hAnsi="Cambria Math"/>
+                  <w:i/>
+                  <w:sz w:val="24"/>
+                  <w:szCs w:val="24"/>
+                  <w:lang w:val="en-US"/>
+                </w:rPr>
+              </m:ctrlPr>
+            </m:naryPr>
+            <m:sub>
+              <m:r>
+                <w:rPr>
+                  <w:rFonts w:ascii="Cambria Math" w:eastAsiaTheme="minorEastAsia" w:hAnsi="Cambria Math"/>
+                  <w:sz w:val="24"/>
+                  <w:szCs w:val="24"/>
+                  <w:lang w:val="en-US"/>
+                </w:rPr>
+                <m:t>i=1</m:t>
+              </m:r>
+            </m:sub>
+            <m:sup>
+              <m:d>
+                <m:dPr>
+                  <m:begChr m:val="|"/>
+                  <m:endChr m:val="|"/>
+                  <m:ctrlPr>
+                    <w:rPr>
+                      <w:rFonts w:ascii="Cambria Math" w:eastAsiaTheme="minorEastAsia" w:hAnsi="Cambria Math"/>
+                      <w:i/>
+                      <w:sz w:val="24"/>
+                      <w:szCs w:val="24"/>
+                      <w:lang w:val="en-US"/>
+                    </w:rPr>
+                  </m:ctrlPr>
+                </m:dPr>
+                <m:e>
+                  <m:d>
+                    <m:dPr>
+                      <m:begChr m:val="|"/>
+                      <m:endChr m:val="|"/>
+                      <m:ctrlPr>
+                        <w:rPr>
+                          <w:rFonts w:ascii="Cambria Math" w:eastAsiaTheme="minorEastAsia" w:hAnsi="Cambria Math"/>
+                          <w:i/>
+                          <w:sz w:val="24"/>
+                          <w:szCs w:val="24"/>
+                          <w:lang w:val="en-US"/>
+                        </w:rPr>
+                      </m:ctrlPr>
+                    </m:dPr>
+                    <m:e>
+                      <m:r>
+                        <w:rPr>
+                          <w:rFonts w:ascii="Cambria Math" w:eastAsiaTheme="minorEastAsia" w:hAnsi="Cambria Math"/>
+                          <w:sz w:val="24"/>
+                          <w:szCs w:val="24"/>
+                          <w:lang w:val="en-US"/>
+                        </w:rPr>
+                        <m:t>D</m:t>
+                      </m:r>
+                    </m:e>
+                  </m:d>
+                </m:e>
+              </m:d>
+            </m:sup>
+            <m:e>
+              <m:sSub>
+                <m:sSubPr>
+                  <m:ctrlPr>
+                    <w:rPr>
+                      <w:rFonts w:ascii="Cambria Math" w:eastAsiaTheme="minorEastAsia" w:hAnsi="Cambria Math"/>
+                      <w:i/>
+                      <w:sz w:val="24"/>
+                      <w:szCs w:val="24"/>
+                      <w:lang w:val="en-US"/>
+                    </w:rPr>
+                  </m:ctrlPr>
+                </m:sSubPr>
+                <m:e>
+                  <m:r>
+                    <w:rPr>
+                      <w:rFonts w:ascii="Cambria Math" w:eastAsiaTheme="minorEastAsia" w:hAnsi="Cambria Math"/>
+                      <w:sz w:val="24"/>
+                      <w:szCs w:val="24"/>
+                      <w:lang w:val="en-US"/>
+                    </w:rPr>
+                    <m:t>α</m:t>
+                  </m:r>
+                </m:e>
+                <m:sub>
+                  <m:r>
+                    <w:rPr>
+                      <w:rFonts w:ascii="Cambria Math" w:eastAsiaTheme="minorEastAsia" w:hAnsi="Cambria Math"/>
+                      <w:sz w:val="24"/>
+                      <w:szCs w:val="24"/>
+                      <w:lang w:val="en-US"/>
+                    </w:rPr>
+                    <m:t>i</m:t>
+                  </m:r>
+                </m:sub>
+              </m:sSub>
+              <m:sSub>
+                <m:sSubPr>
+                  <m:ctrlPr>
+                    <w:rPr>
+                      <w:rFonts w:ascii="Cambria Math" w:eastAsiaTheme="minorEastAsia" w:hAnsi="Cambria Math"/>
+                      <w:i/>
+                      <w:sz w:val="24"/>
+                      <w:szCs w:val="24"/>
+                      <w:lang w:val="en-US"/>
+                    </w:rPr>
+                  </m:ctrlPr>
+                </m:sSubPr>
+                <m:e>
+                  <m:acc>
+                    <m:accPr>
+                      <m:chr m:val="⃗"/>
+                      <m:ctrlPr>
+                        <w:rPr>
+                          <w:rFonts w:ascii="Cambria Math" w:eastAsiaTheme="minorEastAsia" w:hAnsi="Cambria Math"/>
+                          <w:i/>
+                          <w:sz w:val="24"/>
+                          <w:szCs w:val="24"/>
+                          <w:lang w:val="en-US"/>
+                        </w:rPr>
+                      </m:ctrlPr>
+                    </m:accPr>
+                    <m:e>
+                      <m:r>
+                        <w:rPr>
+                          <w:rFonts w:ascii="Cambria Math" w:eastAsiaTheme="minorEastAsia" w:hAnsi="Cambria Math"/>
+                          <w:sz w:val="24"/>
+                          <w:szCs w:val="24"/>
+                          <w:lang w:val="en-US"/>
+                        </w:rPr>
+                        <m:t>β</m:t>
+                      </m:r>
+                    </m:e>
+                  </m:acc>
+                </m:e>
+                <m:sub>
+                  <m:r>
+                    <w:rPr>
+                      <w:rFonts w:ascii="Cambria Math" w:eastAsiaTheme="minorEastAsia" w:hAnsi="Cambria Math"/>
+                      <w:sz w:val="24"/>
+                      <w:szCs w:val="24"/>
+                      <w:lang w:val="en-US"/>
+                    </w:rPr>
+                    <m:t>i</m:t>
+                  </m:r>
+                </m:sub>
+              </m:sSub>
+            </m:e>
+          </m:nary>
+          <m:r>
+            <w:rPr>
+              <w:rFonts w:ascii="Cambria Math" w:eastAsiaTheme="minorEastAsia" w:hAnsi="Cambria Math"/>
+              <w:sz w:val="24"/>
+              <w:szCs w:val="24"/>
+              <w:lang w:val="en-US"/>
+            </w:rPr>
+            <m:t>)-</m:t>
+          </m:r>
+          <m:nary>
+            <m:naryPr>
+              <m:chr m:val="∑"/>
+              <m:limLoc m:val="undOvr"/>
+              <m:ctrlPr>
+                <w:rPr>
+                  <w:rFonts w:ascii="Cambria Math" w:eastAsiaTheme="minorEastAsia" w:hAnsi="Cambria Math"/>
+                  <w:i/>
+                  <w:sz w:val="24"/>
+                  <w:szCs w:val="24"/>
+                  <w:lang w:val="en-US"/>
+                </w:rPr>
+              </m:ctrlPr>
+            </m:naryPr>
+            <m:sub>
+              <m:r>
+                <w:rPr>
+                  <w:rFonts w:ascii="Cambria Math" w:eastAsiaTheme="minorEastAsia" w:hAnsi="Cambria Math"/>
+                  <w:sz w:val="24"/>
+                  <w:szCs w:val="24"/>
+                  <w:lang w:val="en-US"/>
+                </w:rPr>
+                <m:t>i=1</m:t>
+              </m:r>
+            </m:sub>
+            <m:sup>
+              <m:d>
+                <m:dPr>
+                  <m:begChr m:val="|"/>
+                  <m:endChr m:val="|"/>
+                  <m:ctrlPr>
+                    <w:rPr>
+                      <w:rFonts w:ascii="Cambria Math" w:eastAsiaTheme="minorEastAsia" w:hAnsi="Cambria Math"/>
+                      <w:i/>
+                      <w:sz w:val="24"/>
+                      <w:szCs w:val="24"/>
+                      <w:lang w:val="en-US"/>
+                    </w:rPr>
+                  </m:ctrlPr>
+                </m:dPr>
+                <m:e>
+                  <m:d>
+                    <m:dPr>
+                      <m:begChr m:val="|"/>
+                      <m:endChr m:val="|"/>
+                      <m:ctrlPr>
+                        <w:rPr>
+                          <w:rFonts w:ascii="Cambria Math" w:eastAsiaTheme="minorEastAsia" w:hAnsi="Cambria Math"/>
+                          <w:i/>
+                          <w:sz w:val="24"/>
+                          <w:szCs w:val="24"/>
+                          <w:lang w:val="en-US"/>
+                        </w:rPr>
+                      </m:ctrlPr>
+                    </m:dPr>
+                    <m:e>
+                      <m:r>
+                        <w:rPr>
+                          <w:rFonts w:ascii="Cambria Math" w:eastAsiaTheme="minorEastAsia" w:hAnsi="Cambria Math"/>
+                          <w:sz w:val="24"/>
+                          <w:szCs w:val="24"/>
+                          <w:lang w:val="en-US"/>
+                        </w:rPr>
+                        <m:t>D</m:t>
+                      </m:r>
+                    </m:e>
+                  </m:d>
+                </m:e>
+              </m:d>
+            </m:sup>
+            <m:e>
+              <m:sSub>
+                <m:sSubPr>
+                  <m:ctrlPr>
+                    <w:rPr>
+                      <w:rFonts w:ascii="Cambria Math" w:eastAsiaTheme="minorEastAsia" w:hAnsi="Cambria Math"/>
+                      <w:i/>
+                      <w:sz w:val="24"/>
+                      <w:szCs w:val="24"/>
+                      <w:lang w:val="en-US"/>
+                    </w:rPr>
+                  </m:ctrlPr>
+                </m:sSubPr>
+                <m:e>
+                  <m:r>
+                    <m:rPr>
+                      <m:scr m:val="script"/>
+                    </m:rPr>
+                    <w:rPr>
+                      <w:rFonts w:ascii="Cambria Math" w:eastAsiaTheme="minorEastAsia" w:hAnsi="Cambria Math"/>
+                      <w:sz w:val="24"/>
+                      <w:szCs w:val="24"/>
+                      <w:lang w:val="en-US"/>
+                    </w:rPr>
+                    <m:t>lg(</m:t>
+                  </m:r>
+                  <m:r>
+                    <w:rPr>
+                      <w:rFonts w:ascii="Cambria Math" w:eastAsiaTheme="minorEastAsia" w:hAnsi="Cambria Math"/>
+                      <w:sz w:val="24"/>
+                      <w:szCs w:val="24"/>
+                      <w:lang w:val="en-US"/>
+                    </w:rPr>
+                    <m:t>α</m:t>
+                  </m:r>
+                </m:e>
+                <m:sub>
+                  <m:r>
+                    <w:rPr>
+                      <w:rFonts w:ascii="Cambria Math" w:eastAsiaTheme="minorEastAsia" w:hAnsi="Cambria Math"/>
+                      <w:sz w:val="24"/>
+                      <w:szCs w:val="24"/>
+                      <w:lang w:val="en-US"/>
+                    </w:rPr>
+                    <m:t>i</m:t>
+                  </m:r>
+                </m:sub>
+              </m:sSub>
+              <m:sSub>
+                <m:sSubPr>
+                  <m:ctrlPr>
+                    <w:rPr>
+                      <w:rFonts w:ascii="Cambria Math" w:eastAsiaTheme="minorEastAsia" w:hAnsi="Cambria Math"/>
+                      <w:i/>
+                      <w:sz w:val="24"/>
+                      <w:szCs w:val="24"/>
+                      <w:lang w:val="en-US"/>
+                    </w:rPr>
+                  </m:ctrlPr>
+                </m:sSubPr>
+                <m:e>
+                  <m:acc>
+                    <m:accPr>
+                      <m:chr m:val="⃗"/>
+                      <m:ctrlPr>
+                        <w:rPr>
+                          <w:rFonts w:ascii="Cambria Math" w:eastAsiaTheme="minorEastAsia" w:hAnsi="Cambria Math"/>
+                          <w:i/>
+                          <w:sz w:val="24"/>
+                          <w:szCs w:val="24"/>
+                          <w:lang w:val="en-US"/>
+                        </w:rPr>
+                      </m:ctrlPr>
+                    </m:accPr>
+                    <m:e>
+                      <m:r>
+                        <w:rPr>
+                          <w:rFonts w:ascii="Cambria Math" w:eastAsiaTheme="minorEastAsia" w:hAnsi="Cambria Math"/>
+                          <w:sz w:val="24"/>
+                          <w:szCs w:val="24"/>
+                          <w:lang w:val="en-US"/>
+                        </w:rPr>
+                        <m:t>β</m:t>
+                      </m:r>
+                    </m:e>
+                  </m:acc>
+                </m:e>
+                <m:sub>
+                  <m:r>
+                    <w:rPr>
+                      <w:rFonts w:ascii="Cambria Math" w:eastAsiaTheme="minorEastAsia" w:hAnsi="Cambria Math"/>
+                      <w:sz w:val="24"/>
+                      <w:szCs w:val="24"/>
+                      <w:lang w:val="en-US"/>
+                    </w:rPr>
+                    <m:t>i</m:t>
+                  </m:r>
+                </m:sub>
+              </m:sSub>
+              <m:r>
+                <w:rPr>
+                  <w:rFonts w:ascii="Cambria Math" w:eastAsiaTheme="minorEastAsia" w:hAnsi="Cambria Math"/>
+                  <w:sz w:val="24"/>
+                  <w:szCs w:val="24"/>
+                  <w:lang w:val="en-US"/>
+                </w:rPr>
+                <m:t>)</m:t>
+              </m:r>
+            </m:e>
+          </m:nary>
+          <m:r>
+            <w:rPr>
+              <w:rFonts w:ascii="Cambria Math" w:eastAsiaTheme="minorEastAsia" w:hAnsi="Cambria Math"/>
+              <w:sz w:val="24"/>
+              <w:szCs w:val="24"/>
+              <w:lang w:val="en-US"/>
+            </w:rPr>
+            <m:t>+</m:t>
+          </m:r>
+          <m:nary>
+            <m:naryPr>
+              <m:chr m:val="∑"/>
+              <m:limLoc m:val="undOvr"/>
+              <m:ctrlPr>
+                <w:rPr>
+                  <w:rFonts w:ascii="Cambria Math" w:eastAsiaTheme="minorEastAsia" w:hAnsi="Cambria Math"/>
+                  <w:i/>
+                  <w:sz w:val="24"/>
+                  <w:szCs w:val="24"/>
+                  <w:lang w:val="en-US"/>
+                </w:rPr>
+              </m:ctrlPr>
+            </m:naryPr>
+            <m:sub>
+              <m:r>
+                <w:rPr>
+                  <w:rFonts w:ascii="Cambria Math" w:eastAsiaTheme="minorEastAsia" w:hAnsi="Cambria Math"/>
+                  <w:sz w:val="24"/>
+                  <w:szCs w:val="24"/>
+                  <w:lang w:val="en-US"/>
+                </w:rPr>
+                <m:t>i=1</m:t>
+              </m:r>
+            </m:sub>
+            <m:sup>
+              <m:d>
+                <m:dPr>
+                  <m:begChr m:val="|"/>
+                  <m:endChr m:val="|"/>
+                  <m:ctrlPr>
+                    <w:rPr>
+                      <w:rFonts w:ascii="Cambria Math" w:eastAsiaTheme="minorEastAsia" w:hAnsi="Cambria Math"/>
+                      <w:i/>
+                      <w:sz w:val="24"/>
+                      <w:szCs w:val="24"/>
+                      <w:lang w:val="en-US"/>
+                    </w:rPr>
+                  </m:ctrlPr>
+                </m:dPr>
+                <m:e>
+                  <m:d>
+                    <m:dPr>
+                      <m:begChr m:val="|"/>
+                      <m:endChr m:val="|"/>
+                      <m:ctrlPr>
+                        <w:rPr>
+                          <w:rFonts w:ascii="Cambria Math" w:eastAsiaTheme="minorEastAsia" w:hAnsi="Cambria Math"/>
+                          <w:i/>
+                          <w:sz w:val="24"/>
+                          <w:szCs w:val="24"/>
+                          <w:lang w:val="en-US"/>
+                        </w:rPr>
+                      </m:ctrlPr>
+                    </m:dPr>
+                    <m:e>
+                      <m:r>
+                        <w:rPr>
+                          <w:rFonts w:ascii="Cambria Math" w:eastAsiaTheme="minorEastAsia" w:hAnsi="Cambria Math"/>
+                          <w:sz w:val="24"/>
+                          <w:szCs w:val="24"/>
+                          <w:lang w:val="en-US"/>
+                        </w:rPr>
+                        <m:t>D</m:t>
+                      </m:r>
+                    </m:e>
+                  </m:d>
+                </m:e>
+              </m:d>
+            </m:sup>
+            <m:e>
+              <m:sSub>
+                <m:sSubPr>
+                  <m:ctrlPr>
+                    <w:rPr>
+                      <w:rFonts w:ascii="Cambria Math" w:eastAsiaTheme="minorEastAsia" w:hAnsi="Cambria Math"/>
+                      <w:i/>
+                      <w:sz w:val="24"/>
+                      <w:szCs w:val="24"/>
+                      <w:lang w:val="en-US"/>
+                    </w:rPr>
+                  </m:ctrlPr>
+                </m:sSubPr>
+                <m:e>
+                  <m:r>
+                    <m:rPr>
+                      <m:scr m:val="script"/>
+                    </m:rPr>
+                    <w:rPr>
+                      <w:rFonts w:ascii="Cambria Math" w:eastAsiaTheme="minorEastAsia" w:hAnsi="Cambria Math"/>
+                      <w:sz w:val="24"/>
+                      <w:szCs w:val="24"/>
+                      <w:lang w:val="en-US"/>
+                    </w:rPr>
+                    <m:t>lg(</m:t>
+                  </m:r>
+                  <m:r>
+                    <w:rPr>
+                      <w:rFonts w:ascii="Cambria Math" w:eastAsiaTheme="minorEastAsia" w:hAnsi="Cambria Math"/>
+                      <w:sz w:val="24"/>
+                      <w:szCs w:val="24"/>
+                      <w:lang w:val="en-US"/>
+                    </w:rPr>
+                    <m:t>α</m:t>
+                  </m:r>
+                </m:e>
+                <m:sub>
+                  <m:r>
+                    <w:rPr>
+                      <w:rFonts w:ascii="Cambria Math" w:eastAsiaTheme="minorEastAsia" w:hAnsi="Cambria Math"/>
+                      <w:sz w:val="24"/>
+                      <w:szCs w:val="24"/>
+                      <w:lang w:val="en-US"/>
+                    </w:rPr>
+                    <m:t>i</m:t>
+                  </m:r>
+                </m:sub>
+              </m:sSub>
+              <m:sSub>
+                <m:sSubPr>
+                  <m:ctrlPr>
+                    <w:rPr>
+                      <w:rFonts w:ascii="Cambria Math" w:eastAsiaTheme="minorEastAsia" w:hAnsi="Cambria Math"/>
+                      <w:i/>
+                      <w:sz w:val="24"/>
+                      <w:szCs w:val="24"/>
+                      <w:lang w:val="en-US"/>
+                    </w:rPr>
+                  </m:ctrlPr>
+                </m:sSubPr>
+                <m:e>
+                  <m:acc>
+                    <m:accPr>
+                      <m:chr m:val="⃗"/>
+                      <m:ctrlPr>
+                        <w:rPr>
+                          <w:rFonts w:ascii="Cambria Math" w:eastAsiaTheme="minorEastAsia" w:hAnsi="Cambria Math"/>
+                          <w:i/>
+                          <w:sz w:val="24"/>
+                          <w:szCs w:val="24"/>
+                          <w:lang w:val="en-US"/>
+                        </w:rPr>
+                      </m:ctrlPr>
+                    </m:accPr>
+                    <m:e>
+                      <m:r>
+                        <w:rPr>
+                          <w:rFonts w:ascii="Cambria Math" w:eastAsiaTheme="minorEastAsia" w:hAnsi="Cambria Math"/>
+                          <w:sz w:val="24"/>
+                          <w:szCs w:val="24"/>
+                          <w:lang w:val="en-US"/>
+                        </w:rPr>
+                        <m:t>β</m:t>
+                      </m:r>
+                    </m:e>
+                  </m:acc>
+                </m:e>
+                <m:sub>
+                  <m:r>
+                    <w:rPr>
+                      <w:rFonts w:ascii="Cambria Math" w:eastAsiaTheme="minorEastAsia" w:hAnsi="Cambria Math"/>
+                      <w:sz w:val="24"/>
+                      <w:szCs w:val="24"/>
+                      <w:lang w:val="en-US"/>
+                    </w:rPr>
+                    <m:t>i</m:t>
+                  </m:r>
+                </m:sub>
+              </m:sSub>
+              <m:r>
+                <w:rPr>
+                  <w:rFonts w:ascii="Cambria Math" w:eastAsiaTheme="minorEastAsia" w:hAnsi="Cambria Math"/>
+                  <w:sz w:val="24"/>
+                  <w:szCs w:val="24"/>
+                  <w:lang w:val="en-US"/>
+                </w:rPr>
+                <m:t>+n</m:t>
+              </m:r>
+              <m:d>
+                <m:dPr>
+                  <m:ctrlPr>
+                    <w:rPr>
+                      <w:rFonts w:ascii="Cambria Math" w:eastAsiaTheme="minorEastAsia" w:hAnsi="Cambria Math"/>
+                      <w:i/>
+                      <w:sz w:val="24"/>
+                      <w:szCs w:val="24"/>
+                      <w:lang w:val="en-US"/>
+                    </w:rPr>
+                  </m:ctrlPr>
+                </m:dPr>
+                <m:e>
+                  <m:r>
+                    <w:rPr>
+                      <w:rFonts w:ascii="Cambria Math" w:eastAsiaTheme="minorEastAsia" w:hAnsi="Cambria Math"/>
+                      <w:sz w:val="24"/>
+                      <w:szCs w:val="24"/>
+                      <w:lang w:val="en-US"/>
+                    </w:rPr>
+                    <m:t>i,</m:t>
+                  </m:r>
+                  <m:sSub>
+                    <m:sSubPr>
+                      <m:ctrlPr>
+                        <w:rPr>
+                          <w:rFonts w:ascii="Cambria Math" w:eastAsiaTheme="minorEastAsia" w:hAnsi="Cambria Math"/>
+                          <w:i/>
+                          <w:sz w:val="24"/>
+                          <w:szCs w:val="24"/>
+                          <w:lang w:val="en-US"/>
+                        </w:rPr>
+                      </m:ctrlPr>
+                    </m:sSubPr>
+                    <m:e>
+                      <m:r>
+                        <w:rPr>
+                          <w:rFonts w:ascii="Cambria Math" w:eastAsiaTheme="minorEastAsia" w:hAnsi="Cambria Math"/>
+                          <w:sz w:val="24"/>
+                          <w:szCs w:val="24"/>
+                          <w:lang w:val="en-US"/>
+                        </w:rPr>
+                        <m:t>D</m:t>
+                      </m:r>
+                    </m:e>
+                    <m:sub>
+                      <m:r>
+                        <w:rPr>
+                          <w:rFonts w:ascii="Cambria Math" w:eastAsiaTheme="minorEastAsia" w:hAnsi="Cambria Math"/>
+                          <w:sz w:val="24"/>
+                          <w:szCs w:val="24"/>
+                          <w:lang w:val="en-US"/>
+                        </w:rPr>
+                        <m:t>t</m:t>
+                      </m:r>
+                    </m:sub>
+                  </m:sSub>
+                </m:e>
+              </m:d>
+              <m:r>
+                <w:rPr>
+                  <w:rFonts w:ascii="Cambria Math" w:eastAsiaTheme="minorEastAsia" w:hAnsi="Cambria Math"/>
+                  <w:sz w:val="24"/>
+                  <w:szCs w:val="24"/>
+                  <w:lang w:val="en-US"/>
+                </w:rPr>
+                <m:t>)</m:t>
+              </m:r>
+            </m:e>
+          </m:nary>
+          <m:r>
+            <m:rPr>
+              <m:scr m:val="script"/>
+            </m:rPr>
+            <w:rPr>
+              <w:rFonts w:ascii="Cambria Math" w:eastAsiaTheme="minorEastAsia" w:hAnsi="Cambria Math"/>
+              <w:sz w:val="24"/>
+              <w:szCs w:val="24"/>
+              <w:lang w:val="en-US"/>
+            </w:rPr>
+            <m:t>-lg(</m:t>
+          </m:r>
+          <m:nary>
+            <m:naryPr>
+              <m:chr m:val="∑"/>
+              <m:limLoc m:val="undOvr"/>
+              <m:ctrlPr>
+                <w:rPr>
+                  <w:rFonts w:ascii="Cambria Math" w:eastAsiaTheme="minorEastAsia" w:hAnsi="Cambria Math"/>
+                  <w:i/>
+                  <w:sz w:val="24"/>
+                  <w:szCs w:val="24"/>
+                  <w:lang w:val="en-US"/>
+                </w:rPr>
+              </m:ctrlPr>
+            </m:naryPr>
+            <m:sub>
+              <m:r>
+                <w:rPr>
+                  <w:rFonts w:ascii="Cambria Math" w:eastAsiaTheme="minorEastAsia" w:hAnsi="Cambria Math"/>
+                  <w:sz w:val="24"/>
+                  <w:szCs w:val="24"/>
+                  <w:lang w:val="en-US"/>
+                </w:rPr>
+                <m:t>i=1</m:t>
+              </m:r>
+            </m:sub>
+            <m:sup>
+              <m:d>
+                <m:dPr>
+                  <m:begChr m:val="|"/>
+                  <m:endChr m:val="|"/>
+                  <m:ctrlPr>
+                    <w:rPr>
+                      <w:rFonts w:ascii="Cambria Math" w:eastAsiaTheme="minorEastAsia" w:hAnsi="Cambria Math"/>
+                      <w:i/>
+                      <w:sz w:val="24"/>
+                      <w:szCs w:val="24"/>
+                      <w:lang w:val="en-US"/>
+                    </w:rPr>
+                  </m:ctrlPr>
+                </m:dPr>
+                <m:e>
+                  <m:d>
+                    <m:dPr>
+                      <m:begChr m:val="|"/>
+                      <m:endChr m:val="|"/>
+                      <m:ctrlPr>
+                        <w:rPr>
+                          <w:rFonts w:ascii="Cambria Math" w:eastAsiaTheme="minorEastAsia" w:hAnsi="Cambria Math"/>
+                          <w:i/>
+                          <w:sz w:val="24"/>
+                          <w:szCs w:val="24"/>
+                          <w:lang w:val="en-US"/>
+                        </w:rPr>
+                      </m:ctrlPr>
+                    </m:dPr>
+                    <m:e>
+                      <m:r>
+                        <w:rPr>
+                          <w:rFonts w:ascii="Cambria Math" w:eastAsiaTheme="minorEastAsia" w:hAnsi="Cambria Math"/>
+                          <w:sz w:val="24"/>
+                          <w:szCs w:val="24"/>
+                          <w:lang w:val="en-US"/>
+                        </w:rPr>
+                        <m:t>D</m:t>
+                      </m:r>
+                    </m:e>
+                  </m:d>
+                </m:e>
+              </m:d>
+            </m:sup>
+            <m:e>
+              <m:sSub>
+                <m:sSubPr>
+                  <m:ctrlPr>
+                    <w:rPr>
+                      <w:rFonts w:ascii="Cambria Math" w:eastAsiaTheme="minorEastAsia" w:hAnsi="Cambria Math"/>
+                      <w:i/>
+                      <w:sz w:val="24"/>
+                      <w:szCs w:val="24"/>
+                      <w:lang w:val="en-US"/>
+                    </w:rPr>
+                  </m:ctrlPr>
+                </m:sSubPr>
+                <m:e>
+                  <m:r>
+                    <w:rPr>
+                      <w:rFonts w:ascii="Cambria Math" w:eastAsiaTheme="minorEastAsia" w:hAnsi="Cambria Math"/>
+                      <w:sz w:val="24"/>
+                      <w:szCs w:val="24"/>
+                      <w:lang w:val="en-US"/>
+                    </w:rPr>
+                    <m:t>[α</m:t>
+                  </m:r>
+                </m:e>
+                <m:sub>
+                  <m:r>
+                    <w:rPr>
+                      <w:rFonts w:ascii="Cambria Math" w:eastAsiaTheme="minorEastAsia" w:hAnsi="Cambria Math"/>
+                      <w:sz w:val="24"/>
+                      <w:szCs w:val="24"/>
+                      <w:lang w:val="en-US"/>
+                    </w:rPr>
+                    <m:t>i</m:t>
+                  </m:r>
+                </m:sub>
+              </m:sSub>
+              <m:sSub>
+                <m:sSubPr>
+                  <m:ctrlPr>
+                    <w:rPr>
+                      <w:rFonts w:ascii="Cambria Math" w:eastAsiaTheme="minorEastAsia" w:hAnsi="Cambria Math"/>
+                      <w:i/>
+                      <w:sz w:val="24"/>
+                      <w:szCs w:val="24"/>
+                      <w:lang w:val="en-US"/>
+                    </w:rPr>
+                  </m:ctrlPr>
+                </m:sSubPr>
+                <m:e>
+                  <m:acc>
+                    <m:accPr>
+                      <m:chr m:val="⃗"/>
+                      <m:ctrlPr>
+                        <w:rPr>
+                          <w:rFonts w:ascii="Cambria Math" w:eastAsiaTheme="minorEastAsia" w:hAnsi="Cambria Math"/>
+                          <w:i/>
+                          <w:sz w:val="24"/>
+                          <w:szCs w:val="24"/>
+                          <w:lang w:val="en-US"/>
+                        </w:rPr>
+                      </m:ctrlPr>
+                    </m:accPr>
+                    <m:e>
+                      <m:r>
+                        <w:rPr>
+                          <w:rFonts w:ascii="Cambria Math" w:eastAsiaTheme="minorEastAsia" w:hAnsi="Cambria Math"/>
+                          <w:sz w:val="24"/>
+                          <w:szCs w:val="24"/>
+                          <w:lang w:val="en-US"/>
+                        </w:rPr>
+                        <m:t>β</m:t>
+                      </m:r>
+                    </m:e>
+                  </m:acc>
+                </m:e>
+                <m:sub>
+                  <m:r>
+                    <w:rPr>
+                      <w:rFonts w:ascii="Cambria Math" w:eastAsiaTheme="minorEastAsia" w:hAnsi="Cambria Math"/>
+                      <w:sz w:val="24"/>
+                      <w:szCs w:val="24"/>
+                      <w:lang w:val="en-US"/>
+                    </w:rPr>
+                    <m:t>i</m:t>
+                  </m:r>
+                </m:sub>
+              </m:sSub>
+            </m:e>
+          </m:nary>
+          <m:r>
+            <w:rPr>
+              <w:rFonts w:ascii="Cambria Math" w:eastAsiaTheme="minorEastAsia" w:hAnsi="Cambria Math"/>
+              <w:sz w:val="24"/>
+              <w:szCs w:val="24"/>
+              <w:lang w:val="en-US"/>
+            </w:rPr>
+            <m:t>+n</m:t>
+          </m:r>
+          <m:d>
+            <m:dPr>
+              <m:ctrlPr>
+                <w:rPr>
+                  <w:rFonts w:ascii="Cambria Math" w:eastAsiaTheme="minorEastAsia" w:hAnsi="Cambria Math"/>
+                  <w:i/>
+                  <w:sz w:val="24"/>
+                  <w:szCs w:val="24"/>
+                  <w:lang w:val="en-US"/>
+                </w:rPr>
+              </m:ctrlPr>
+            </m:dPr>
+            <m:e>
+              <m:r>
+                <w:rPr>
+                  <w:rFonts w:ascii="Cambria Math" w:eastAsiaTheme="minorEastAsia" w:hAnsi="Cambria Math"/>
+                  <w:sz w:val="24"/>
+                  <w:szCs w:val="24"/>
+                  <w:lang w:val="en-US"/>
+                </w:rPr>
+                <m:t>i,</m:t>
+              </m:r>
+              <m:sSub>
+                <m:sSubPr>
+                  <m:ctrlPr>
+                    <w:rPr>
+                      <w:rFonts w:ascii="Cambria Math" w:eastAsiaTheme="minorEastAsia" w:hAnsi="Cambria Math"/>
+                      <w:i/>
+                      <w:sz w:val="24"/>
+                      <w:szCs w:val="24"/>
+                      <w:lang w:val="en-US"/>
+                    </w:rPr>
+                  </m:ctrlPr>
+                </m:sSubPr>
+                <m:e>
+                  <m:r>
+                    <w:rPr>
+                      <w:rFonts w:ascii="Cambria Math" w:eastAsiaTheme="minorEastAsia" w:hAnsi="Cambria Math"/>
+                      <w:sz w:val="24"/>
+                      <w:szCs w:val="24"/>
+                      <w:lang w:val="en-US"/>
+                    </w:rPr>
+                    <m:t>D</m:t>
+                  </m:r>
+                </m:e>
+                <m:sub>
+                  <m:r>
+                    <w:rPr>
+                      <w:rFonts w:ascii="Cambria Math" w:eastAsiaTheme="minorEastAsia" w:hAnsi="Cambria Math"/>
+                      <w:sz w:val="24"/>
+                      <w:szCs w:val="24"/>
+                      <w:lang w:val="en-US"/>
+                    </w:rPr>
+                    <m:t>t</m:t>
+                  </m:r>
+                </m:sub>
+              </m:sSub>
+            </m:e>
+          </m:d>
+          <m:r>
+            <w:rPr>
+              <w:rFonts w:ascii="Cambria Math" w:eastAsiaTheme="minorEastAsia" w:hAnsi="Cambria Math"/>
+              <w:sz w:val="24"/>
+              <w:szCs w:val="24"/>
+              <w:lang w:val="en-US"/>
+            </w:rPr>
+            <m:t>])</m:t>
+          </m:r>
+        </m:oMath>
+      </m:oMathPara>
     </w:p>
     <w:p>
       <w:pPr>
         <w:rPr>
           <w:rFonts w:asciiTheme="minorBidi" w:eastAsiaTheme="minorEastAsia" w:hAnsiTheme="minorBidi"/>
-          <w:b/>
-          <w:bCs/>
+          <w:sz w:val="24"/>
+          <w:szCs w:val="24"/>
+          <w:lang w:val="en-US"/>
+        </w:rPr>
+      </w:pPr>
+      <m:oMathPara>
+        <m:oMath>
+          <m:r>
+            <w:rPr>
+              <w:rFonts w:ascii="Cambria Math" w:eastAsiaTheme="minorEastAsia" w:hAnsi="Cambria Math"/>
+              <w:sz w:val="24"/>
+              <w:szCs w:val="24"/>
+              <w:lang w:val="en-US"/>
+            </w:rPr>
+            <m:t>where</m:t>
+          </m:r>
+          <m:r>
+            <m:rPr>
+              <m:scr m:val="script"/>
+            </m:rPr>
+            <w:rPr>
+              <w:rFonts w:ascii="Cambria Math" w:eastAsiaTheme="minorEastAsia" w:hAnsi="Cambria Math"/>
+              <w:sz w:val="24"/>
+              <w:szCs w:val="24"/>
+              <w:lang w:val="en-US"/>
+            </w:rPr>
+            <m:t xml:space="preserve"> lg </m:t>
+          </m:r>
+          <m:r>
+            <w:rPr>
+              <w:rFonts w:ascii="Cambria Math" w:eastAsiaTheme="minorEastAsia" w:hAnsi="Cambria Math"/>
+              <w:sz w:val="24"/>
+              <w:szCs w:val="24"/>
+              <w:lang w:val="en-US"/>
+            </w:rPr>
+            <m:t xml:space="preserve">is the </m:t>
+          </m:r>
+          <m:r>
+            <m:rPr>
+              <m:sty m:val="p"/>
+            </m:rPr>
+            <w:rPr>
+              <w:rFonts w:ascii="Cambria Math" w:eastAsiaTheme="minorEastAsia" w:hAnsi="Cambria Math"/>
+              <w:sz w:val="24"/>
+              <w:szCs w:val="24"/>
+              <w:lang w:val="en-US"/>
+            </w:rPr>
+            <m:t>log⁡</m:t>
+          </m:r>
+          <m:r>
+            <w:rPr>
+              <w:rFonts w:ascii="Cambria Math" w:eastAsiaTheme="minorEastAsia" w:hAnsi="Cambria Math"/>
+              <w:sz w:val="24"/>
+              <w:szCs w:val="24"/>
+              <w:lang w:val="en-US"/>
+            </w:rPr>
+            <m:t>Gamma function</m:t>
+          </m:r>
+        </m:oMath>
+      </m:oMathPara>
+    </w:p>
+    <w:p>
+      <w:pPr>
+        <w:rPr>
+          <w:rFonts w:asciiTheme="minorBidi" w:eastAsiaTheme="minorEastAsia" w:hAnsiTheme="minorBidi"/>
+          <w:sz w:val="24"/>
+          <w:szCs w:val="24"/>
+          <w:lang w:val="en-US"/>
+        </w:rPr>
+      </w:pPr>
+      <m:oMathPara>
+        <m:oMath>
+          <m:sSub>
+            <m:sSubPr>
+              <m:ctrlPr>
+                <w:rPr>
+                  <w:rFonts w:ascii="Cambria Math" w:eastAsiaTheme="minorEastAsia" w:hAnsi="Cambria Math"/>
+                  <w:i/>
+                  <w:sz w:val="24"/>
+                  <w:szCs w:val="24"/>
+                  <w:lang w:val="en-US"/>
+                </w:rPr>
+              </m:ctrlPr>
+            </m:sSubPr>
+            <m:e>
+              <m:r>
+                <w:rPr>
+                  <w:rFonts w:ascii="Cambria Math" w:eastAsiaTheme="minorEastAsia" w:hAnsi="Cambria Math"/>
+                  <w:sz w:val="24"/>
+                  <w:szCs w:val="24"/>
+                  <w:lang w:val="en-US"/>
+                </w:rPr>
+                <m:t>α</m:t>
+              </m:r>
+            </m:e>
+            <m:sub>
+              <m:r>
+                <w:rPr>
+                  <w:rFonts w:ascii="Cambria Math" w:eastAsiaTheme="minorEastAsia" w:hAnsi="Cambria Math"/>
+                  <w:sz w:val="24"/>
+                  <w:szCs w:val="24"/>
+                  <w:lang w:val="en-US"/>
+                </w:rPr>
+                <m:t>i</m:t>
+              </m:r>
+              <m:r>
+                <w:rPr>
+                  <w:rFonts w:ascii="Cambria Math" w:eastAsiaTheme="minorEastAsia" w:hAnsi="Cambria Math"/>
+                  <w:sz w:val="24"/>
+                  <w:szCs w:val="24"/>
+                  <w:lang w:val="en-US"/>
+                </w:rPr>
+                <m:t>+1</m:t>
+              </m:r>
+            </m:sub>
+          </m:sSub>
+          <m:r>
+            <w:rPr>
+              <w:rFonts w:ascii="Cambria Math" w:eastAsiaTheme="minorEastAsia" w:hAnsi="Cambria Math"/>
+              <w:sz w:val="24"/>
+              <w:szCs w:val="24"/>
+              <w:lang w:val="en-US"/>
+            </w:rPr>
+            <m:t xml:space="preserve">= </m:t>
+          </m:r>
+          <m:sSub>
+            <m:sSubPr>
+              <m:ctrlPr>
+                <w:rPr>
+                  <w:rFonts w:ascii="Cambria Math" w:eastAsiaTheme="minorEastAsia" w:hAnsi="Cambria Math"/>
+                  <w:i/>
+                  <w:sz w:val="24"/>
+                  <w:szCs w:val="24"/>
+                  <w:lang w:val="en-US"/>
+                </w:rPr>
+              </m:ctrlPr>
+            </m:sSubPr>
+            <m:e>
+              <m:r>
+                <w:rPr>
+                  <w:rFonts w:ascii="Cambria Math" w:eastAsiaTheme="minorEastAsia" w:hAnsi="Cambria Math"/>
+                  <w:sz w:val="24"/>
+                  <w:szCs w:val="24"/>
+                  <w:lang w:val="en-US"/>
+                </w:rPr>
+                <m:t>α</m:t>
+              </m:r>
+            </m:e>
+            <m:sub>
+              <m:r>
+                <w:rPr>
+                  <w:rFonts w:ascii="Cambria Math" w:eastAsiaTheme="minorEastAsia" w:hAnsi="Cambria Math"/>
+                  <w:sz w:val="24"/>
+                  <w:szCs w:val="24"/>
+                  <w:lang w:val="en-US"/>
+                </w:rPr>
+                <m:t>i</m:t>
+              </m:r>
+            </m:sub>
+          </m:sSub>
+          <m:r>
+            <w:rPr>
+              <w:rFonts w:ascii="Cambria Math" w:eastAsiaTheme="minorEastAsia" w:hAnsi="Cambria Math"/>
+              <w:sz w:val="24"/>
+              <w:szCs w:val="24"/>
+              <w:lang w:val="en-US"/>
+            </w:rPr>
+            <m:t>+1</m:t>
+          </m:r>
+        </m:oMath>
+      </m:oMathPara>
+    </w:p>
+    <w:p>
+      <w:pPr>
+        <w:rPr>
+          <w:rFonts w:asciiTheme="minorBidi" w:eastAsiaTheme="minorEastAsia" w:hAnsiTheme="minorBidi"/>
+          <w:sz w:val="24"/>
+          <w:szCs w:val="24"/>
+          <w:lang w:val="en-US"/>
+        </w:rPr>
+      </w:pPr>
+      <m:oMathPara>
+        <m:oMath>
+          <m:sSub>
+            <m:sSubPr>
+              <m:ctrlPr>
+                <w:rPr>
+                  <w:rFonts w:ascii="Cambria Math" w:eastAsiaTheme="minorEastAsia" w:hAnsi="Cambria Math"/>
+                  <w:i/>
+                  <w:sz w:val="24"/>
+                  <w:szCs w:val="24"/>
+                  <w:lang w:val="en-US"/>
+                </w:rPr>
+              </m:ctrlPr>
+            </m:sSubPr>
+            <m:e>
+              <m:acc>
+                <m:accPr>
+                  <m:chr m:val="⃗"/>
+                  <m:ctrlPr>
+                    <w:rPr>
+                      <w:rFonts w:ascii="Cambria Math" w:eastAsiaTheme="minorEastAsia" w:hAnsi="Cambria Math"/>
+                      <w:i/>
+                      <w:sz w:val="24"/>
+                      <w:szCs w:val="24"/>
+                      <w:lang w:val="en-US"/>
+                    </w:rPr>
+                  </m:ctrlPr>
+                </m:accPr>
+                <m:e>
+                  <m:r>
+                    <w:rPr>
+                      <w:rFonts w:ascii="Cambria Math" w:eastAsiaTheme="minorEastAsia" w:hAnsi="Cambria Math"/>
+                      <w:sz w:val="24"/>
+                      <w:szCs w:val="24"/>
+                      <w:lang w:val="en-US"/>
+                    </w:rPr>
+                    <m:t>β</m:t>
+                  </m:r>
+                </m:e>
+              </m:acc>
+            </m:e>
+            <m:sub>
+              <m:r>
+                <w:rPr>
+                  <w:rFonts w:ascii="Cambria Math" w:eastAsiaTheme="minorEastAsia" w:hAnsi="Cambria Math"/>
+                  <w:sz w:val="24"/>
+                  <w:szCs w:val="24"/>
+                  <w:lang w:val="en-US"/>
+                </w:rPr>
+                <m:t>i</m:t>
+              </m:r>
+              <m:r>
+                <w:rPr>
+                  <w:rFonts w:ascii="Cambria Math" w:eastAsiaTheme="minorEastAsia" w:hAnsi="Cambria Math"/>
+                  <w:sz w:val="24"/>
+                  <w:szCs w:val="24"/>
+                  <w:lang w:val="en-US"/>
+                </w:rPr>
+                <m:t>+1</m:t>
+              </m:r>
+            </m:sub>
+          </m:sSub>
+          <m:r>
+            <w:rPr>
+              <w:rFonts w:ascii="Cambria Math" w:eastAsiaTheme="minorEastAsia" w:hAnsi="Cambria Math"/>
+              <w:sz w:val="24"/>
+              <w:szCs w:val="24"/>
+              <w:lang w:val="en-US"/>
+            </w:rPr>
+            <m:t xml:space="preserve">= </m:t>
+          </m:r>
+          <m:f>
+            <m:fPr>
+              <m:ctrlPr>
+                <w:rPr>
+                  <w:rFonts w:ascii="Cambria Math" w:eastAsiaTheme="minorEastAsia" w:hAnsi="Cambria Math"/>
+                  <w:i/>
+                  <w:sz w:val="24"/>
+                  <w:szCs w:val="24"/>
+                  <w:lang w:val="en-US"/>
+                </w:rPr>
+              </m:ctrlPr>
+            </m:fPr>
+            <m:num>
+              <m:sSub>
+                <m:sSubPr>
+                  <m:ctrlPr>
+                    <w:rPr>
+                      <w:rFonts w:ascii="Cambria Math" w:eastAsiaTheme="minorEastAsia" w:hAnsi="Cambria Math"/>
+                      <w:i/>
+                      <w:sz w:val="24"/>
+                      <w:szCs w:val="24"/>
+                      <w:lang w:val="en-US"/>
+                    </w:rPr>
+                  </m:ctrlPr>
+                </m:sSubPr>
+                <m:e>
+                  <m:r>
+                    <w:rPr>
+                      <w:rFonts w:ascii="Cambria Math" w:eastAsiaTheme="minorEastAsia" w:hAnsi="Cambria Math"/>
+                      <w:sz w:val="24"/>
+                      <w:szCs w:val="24"/>
+                      <w:lang w:val="en-US"/>
+                    </w:rPr>
+                    <m:t>α</m:t>
+                  </m:r>
+                </m:e>
+                <m:sub>
+                  <m:r>
+                    <w:rPr>
+                      <w:rFonts w:ascii="Cambria Math" w:eastAsiaTheme="minorEastAsia" w:hAnsi="Cambria Math"/>
+                      <w:sz w:val="24"/>
+                      <w:szCs w:val="24"/>
+                      <w:lang w:val="en-US"/>
+                    </w:rPr>
+                    <m:t>i</m:t>
+                  </m:r>
+                </m:sub>
+              </m:sSub>
+            </m:num>
+            <m:den>
+              <m:sSub>
+                <m:sSubPr>
+                  <m:ctrlPr>
+                    <w:rPr>
+                      <w:rFonts w:ascii="Cambria Math" w:eastAsiaTheme="minorEastAsia" w:hAnsi="Cambria Math"/>
+                      <w:i/>
+                      <w:sz w:val="24"/>
+                      <w:szCs w:val="24"/>
+                      <w:lang w:val="en-US"/>
+                    </w:rPr>
+                  </m:ctrlPr>
+                </m:sSubPr>
+                <m:e>
+                  <m:r>
+                    <w:rPr>
+                      <w:rFonts w:ascii="Cambria Math" w:eastAsiaTheme="minorEastAsia" w:hAnsi="Cambria Math"/>
+                      <w:sz w:val="24"/>
+                      <w:szCs w:val="24"/>
+                      <w:lang w:val="en-US"/>
+                    </w:rPr>
+                    <m:t>α</m:t>
+                  </m:r>
+                </m:e>
+                <m:sub>
+                  <m:r>
+                    <w:rPr>
+                      <w:rFonts w:ascii="Cambria Math" w:eastAsiaTheme="minorEastAsia" w:hAnsi="Cambria Math"/>
+                      <w:sz w:val="24"/>
+                      <w:szCs w:val="24"/>
+                      <w:lang w:val="en-US"/>
+                    </w:rPr>
+                    <m:t>i</m:t>
+                  </m:r>
+                </m:sub>
+              </m:sSub>
+              <m:r>
+                <w:rPr>
+                  <w:rFonts w:ascii="Cambria Math" w:eastAsiaTheme="minorEastAsia" w:hAnsi="Cambria Math"/>
+                  <w:sz w:val="24"/>
+                  <w:szCs w:val="24"/>
+                  <w:lang w:val="en-US"/>
+                </w:rPr>
+                <m:t>+1</m:t>
+              </m:r>
+            </m:den>
+          </m:f>
+          <m:sSub>
+            <m:sSubPr>
+              <m:ctrlPr>
+                <w:rPr>
+                  <w:rFonts w:ascii="Cambria Math" w:eastAsiaTheme="minorEastAsia" w:hAnsi="Cambria Math"/>
+                  <w:i/>
+                  <w:sz w:val="24"/>
+                  <w:szCs w:val="24"/>
+                  <w:lang w:val="en-US"/>
+                </w:rPr>
+              </m:ctrlPr>
+            </m:sSubPr>
+            <m:e>
+              <m:acc>
+                <m:accPr>
+                  <m:chr m:val="⃗"/>
+                  <m:ctrlPr>
+                    <w:rPr>
+                      <w:rFonts w:ascii="Cambria Math" w:eastAsiaTheme="minorEastAsia" w:hAnsi="Cambria Math"/>
+                      <w:i/>
+                      <w:sz w:val="24"/>
+                      <w:szCs w:val="24"/>
+                      <w:lang w:val="en-US"/>
+                    </w:rPr>
+                  </m:ctrlPr>
+                </m:accPr>
+                <m:e>
+                  <m:r>
+                    <w:rPr>
+                      <w:rFonts w:ascii="Cambria Math" w:eastAsiaTheme="minorEastAsia" w:hAnsi="Cambria Math"/>
+                      <w:sz w:val="24"/>
+                      <w:szCs w:val="24"/>
+                      <w:lang w:val="en-US"/>
+                    </w:rPr>
+                    <m:t>β</m:t>
+                  </m:r>
+                </m:e>
+              </m:acc>
+            </m:e>
+            <m:sub>
+              <m:r>
+                <w:rPr>
+                  <w:rFonts w:ascii="Cambria Math" w:eastAsiaTheme="minorEastAsia" w:hAnsi="Cambria Math"/>
+                  <w:sz w:val="24"/>
+                  <w:szCs w:val="24"/>
+                  <w:lang w:val="en-US"/>
+                </w:rPr>
+                <m:t>i</m:t>
+              </m:r>
+            </m:sub>
+          </m:sSub>
+          <m:r>
+            <w:rPr>
+              <w:rFonts w:ascii="Cambria Math" w:eastAsiaTheme="minorEastAsia" w:hAnsi="Cambria Math"/>
+              <w:sz w:val="24"/>
+              <w:szCs w:val="24"/>
+              <w:lang w:val="en-US"/>
+            </w:rPr>
+            <m:t xml:space="preserve">+ </m:t>
+          </m:r>
+          <m:f>
+            <m:fPr>
+              <m:ctrlPr>
+                <w:rPr>
+                  <w:rFonts w:ascii="Cambria Math" w:eastAsiaTheme="minorEastAsia" w:hAnsi="Cambria Math"/>
+                  <w:i/>
+                  <w:sz w:val="24"/>
+                  <w:szCs w:val="24"/>
+                  <w:lang w:val="en-US"/>
+                </w:rPr>
+              </m:ctrlPr>
+            </m:fPr>
+            <m:num>
+              <m:r>
+                <w:rPr>
+                  <w:rFonts w:ascii="Cambria Math" w:eastAsiaTheme="minorEastAsia" w:hAnsi="Cambria Math"/>
+                  <w:sz w:val="24"/>
+                  <w:szCs w:val="24"/>
+                  <w:lang w:val="en-US"/>
+                </w:rPr>
+                <m:t>1</m:t>
+              </m:r>
+            </m:num>
+            <m:den>
+              <m:sSub>
+                <m:sSubPr>
+                  <m:ctrlPr>
+                    <w:rPr>
+                      <w:rFonts w:ascii="Cambria Math" w:eastAsiaTheme="minorEastAsia" w:hAnsi="Cambria Math"/>
+                      <w:i/>
+                      <w:sz w:val="24"/>
+                      <w:szCs w:val="24"/>
+                      <w:lang w:val="en-US"/>
+                    </w:rPr>
+                  </m:ctrlPr>
+                </m:sSubPr>
+                <m:e>
+                  <m:r>
+                    <w:rPr>
+                      <w:rFonts w:ascii="Cambria Math" w:eastAsiaTheme="minorEastAsia" w:hAnsi="Cambria Math"/>
+                      <w:sz w:val="24"/>
+                      <w:szCs w:val="24"/>
+                      <w:lang w:val="en-US"/>
+                    </w:rPr>
+                    <m:t>α</m:t>
+                  </m:r>
+                </m:e>
+                <m:sub>
+                  <m:r>
+                    <w:rPr>
+                      <w:rFonts w:ascii="Cambria Math" w:eastAsiaTheme="minorEastAsia" w:hAnsi="Cambria Math"/>
+                      <w:sz w:val="24"/>
+                      <w:szCs w:val="24"/>
+                      <w:lang w:val="en-US"/>
+                    </w:rPr>
+                    <m:t>i</m:t>
+                  </m:r>
+                </m:sub>
+              </m:sSub>
+              <m:r>
+                <w:rPr>
+                  <w:rFonts w:ascii="Cambria Math" w:eastAsiaTheme="minorEastAsia" w:hAnsi="Cambria Math"/>
+                  <w:sz w:val="24"/>
+                  <w:szCs w:val="24"/>
+                  <w:lang w:val="en-US"/>
+                </w:rPr>
+                <m:t>+1</m:t>
+              </m:r>
+            </m:den>
+          </m:f>
+          <m:r>
+            <w:rPr>
+              <w:rFonts w:ascii="Cambria Math" w:eastAsiaTheme="minorEastAsia" w:hAnsi="Cambria Math"/>
+              <w:sz w:val="24"/>
+              <w:szCs w:val="24"/>
+              <w:lang w:val="en-US"/>
+            </w:rPr>
+            <m:t xml:space="preserve"> </m:t>
+          </m:r>
+          <m:acc>
+            <m:accPr>
+              <m:chr m:val="⃗"/>
+              <m:ctrlPr>
+                <w:rPr>
+                  <w:rFonts w:ascii="Cambria Math" w:eastAsiaTheme="minorEastAsia" w:hAnsi="Cambria Math"/>
+                  <w:i/>
+                  <w:sz w:val="24"/>
+                  <w:szCs w:val="24"/>
+                  <w:lang w:val="en-US"/>
+                </w:rPr>
+              </m:ctrlPr>
+            </m:accPr>
+            <m:e>
+              <m:r>
+                <w:rPr>
+                  <w:rFonts w:ascii="Cambria Math" w:eastAsiaTheme="minorEastAsia" w:hAnsi="Cambria Math"/>
+                  <w:sz w:val="24"/>
+                  <w:szCs w:val="24"/>
+                  <w:lang w:val="en-US"/>
+                </w:rPr>
+                <m:t>U</m:t>
+              </m:r>
+            </m:e>
+          </m:acc>
+          <m:r>
+            <w:rPr>
+              <w:rFonts w:ascii="Cambria Math" w:eastAsiaTheme="minorEastAsia" w:hAnsi="Cambria Math"/>
+              <w:sz w:val="24"/>
+              <w:szCs w:val="24"/>
+              <w:lang w:val="en-US"/>
+            </w:rPr>
+            <m:t>(</m:t>
+          </m:r>
+          <m:sSub>
+            <m:sSubPr>
+              <m:ctrlPr>
+                <w:rPr>
+                  <w:rFonts w:ascii="Cambria Math" w:eastAsiaTheme="minorEastAsia" w:hAnsi="Cambria Math"/>
+                  <w:i/>
+                  <w:sz w:val="24"/>
+                  <w:szCs w:val="24"/>
+                  <w:lang w:val="en-US"/>
+                </w:rPr>
+              </m:ctrlPr>
+            </m:sSubPr>
+            <m:e>
+              <m:r>
+                <w:rPr>
+                  <w:rFonts w:ascii="Cambria Math" w:eastAsiaTheme="minorEastAsia" w:hAnsi="Cambria Math"/>
+                  <w:sz w:val="24"/>
+                  <w:szCs w:val="24"/>
+                  <w:lang w:val="en-US"/>
+                </w:rPr>
+                <m:t>D</m:t>
+              </m:r>
+            </m:e>
+            <m:sub>
+              <m:r>
+                <w:rPr>
+                  <w:rFonts w:ascii="Cambria Math" w:eastAsiaTheme="minorEastAsia" w:hAnsi="Cambria Math"/>
+                  <w:sz w:val="24"/>
+                  <w:szCs w:val="24"/>
+                  <w:lang w:val="en-US"/>
+                </w:rPr>
+                <m:t>t</m:t>
+              </m:r>
+            </m:sub>
+          </m:sSub>
+          <m:r>
+            <w:rPr>
+              <w:rFonts w:ascii="Cambria Math" w:eastAsiaTheme="minorEastAsia" w:hAnsi="Cambria Math"/>
+              <w:sz w:val="24"/>
+              <w:szCs w:val="24"/>
+              <w:lang w:val="en-US"/>
+            </w:rPr>
+            <m:t>)</m:t>
+          </m:r>
+        </m:oMath>
+      </m:oMathPara>
+    </w:p>
+    <w:p>
+      <w:pPr>
+        <w:rPr>
+          <w:rFonts w:asciiTheme="minorBidi" w:eastAsiaTheme="minorEastAsia" w:hAnsiTheme="minorBidi"/>
           <w:sz w:val="24"/>
           <w:szCs w:val="24"/>
           <w:lang w:val="en-US"/>
         </w:rPr>
       </w:pPr>
       <w:r>
+        <w:rPr>
+          <w:rFonts w:asciiTheme="minorBidi" w:eastAsiaTheme="minorEastAsia" w:hAnsiTheme="minorBidi"/>
+          <w:sz w:val="24"/>
+          <w:szCs w:val="24"/>
+          <w:lang w:val="en-US"/>
+        </w:rPr>
+        <w:t>And the initial values are:</w:t>
+      </w:r>
+    </w:p>
+    <w:p>
+      <w:pPr>
+        <w:rPr>
+          <w:rFonts w:asciiTheme="minorBidi" w:eastAsiaTheme="minorEastAsia" w:hAnsiTheme="minorBidi"/>
+          <w:sz w:val="24"/>
+          <w:szCs w:val="24"/>
+          <w:lang w:val="en-US"/>
+        </w:rPr>
+      </w:pPr>
+      <m:oMathPara>
+        <m:oMath>
+          <m:sSub>
+            <m:sSubPr>
+              <m:ctrlPr>
+                <w:rPr>
+                  <w:rFonts w:ascii="Cambria Math" w:eastAsiaTheme="minorEastAsia" w:hAnsi="Cambria Math"/>
+                  <w:i/>
+                  <w:sz w:val="24"/>
+                  <w:szCs w:val="24"/>
+                  <w:lang w:val="en-US"/>
+                </w:rPr>
+              </m:ctrlPr>
+            </m:sSubPr>
+            <m:e>
+              <m:r>
+                <w:rPr>
+                  <w:rFonts w:ascii="Cambria Math" w:eastAsiaTheme="minorEastAsia" w:hAnsi="Cambria Math"/>
+                  <w:sz w:val="24"/>
+                  <w:szCs w:val="24"/>
+                  <w:lang w:val="en-US"/>
+                </w:rPr>
+                <m:t>α</m:t>
+              </m:r>
+            </m:e>
+            <m:sub>
+              <m:r>
+                <w:rPr>
+                  <w:rFonts w:ascii="Cambria Math" w:eastAsiaTheme="minorEastAsia" w:hAnsi="Cambria Math"/>
+                  <w:sz w:val="24"/>
+                  <w:szCs w:val="24"/>
+                  <w:lang w:val="en-US"/>
+                </w:rPr>
+                <m:t>0</m:t>
+              </m:r>
+            </m:sub>
+          </m:sSub>
+          <m:r>
+            <w:rPr>
+              <w:rFonts w:ascii="Cambria Math" w:eastAsiaTheme="minorEastAsia" w:hAnsi="Cambria Math"/>
+              <w:sz w:val="24"/>
+              <w:szCs w:val="24"/>
+              <w:lang w:val="en-US"/>
+            </w:rPr>
+            <m:t>=</m:t>
+          </m:r>
+          <m:r>
+            <w:rPr>
+              <w:rFonts w:ascii="Cambria Math" w:eastAsiaTheme="minorEastAsia" w:hAnsi="Cambria Math"/>
+              <w:sz w:val="24"/>
+              <w:szCs w:val="24"/>
+              <w:lang w:val="en-US"/>
+            </w:rPr>
+            <m:t>1</m:t>
+          </m:r>
+        </m:oMath>
+      </m:oMathPara>
+    </w:p>
+    <w:p>
+      <w:pPr>
+        <w:rPr>
+          <w:rFonts w:asciiTheme="minorBidi" w:eastAsiaTheme="minorEastAsia" w:hAnsiTheme="minorBidi"/>
+          <w:sz w:val="24"/>
+          <w:szCs w:val="24"/>
+          <w:lang w:val="en-US"/>
+        </w:rPr>
+      </w:pPr>
+      <m:oMathPara>
+        <m:oMath>
+          <m:sSub>
+            <m:sSubPr>
+              <m:ctrlPr>
+                <w:rPr>
+                  <w:rFonts w:ascii="Cambria Math" w:eastAsiaTheme="minorEastAsia" w:hAnsi="Cambria Math"/>
+                  <w:i/>
+                  <w:sz w:val="24"/>
+                  <w:szCs w:val="24"/>
+                  <w:lang w:val="en-US"/>
+                </w:rPr>
+              </m:ctrlPr>
+            </m:sSubPr>
+            <m:e>
+              <m:acc>
+                <m:accPr>
+                  <m:chr m:val="⃗"/>
+                  <m:ctrlPr>
+                    <w:rPr>
+                      <w:rFonts w:ascii="Cambria Math" w:eastAsiaTheme="minorEastAsia" w:hAnsi="Cambria Math"/>
+                      <w:i/>
+                      <w:sz w:val="24"/>
+                      <w:szCs w:val="24"/>
+                      <w:lang w:val="en-US"/>
+                    </w:rPr>
+                  </m:ctrlPr>
+                </m:accPr>
+                <m:e>
+                  <m:r>
+                    <w:rPr>
+                      <w:rFonts w:ascii="Cambria Math" w:eastAsiaTheme="minorEastAsia" w:hAnsi="Cambria Math"/>
+                      <w:sz w:val="24"/>
+                      <w:szCs w:val="24"/>
+                      <w:lang w:val="en-US"/>
+                    </w:rPr>
+                    <m:t>β</m:t>
+                  </m:r>
+                </m:e>
+              </m:acc>
+            </m:e>
+            <m:sub>
+              <m:r>
+                <w:rPr>
+                  <w:rFonts w:ascii="Cambria Math" w:eastAsiaTheme="minorEastAsia" w:hAnsi="Cambria Math"/>
+                  <w:sz w:val="24"/>
+                  <w:szCs w:val="24"/>
+                  <w:lang w:val="en-US"/>
+                </w:rPr>
+                <m:t>0</m:t>
+              </m:r>
+            </m:sub>
+          </m:sSub>
+          <m:r>
+            <w:rPr>
+              <w:rFonts w:ascii="Cambria Math" w:eastAsiaTheme="minorEastAsia" w:hAnsi="Cambria Math"/>
+              <w:sz w:val="24"/>
+              <w:szCs w:val="24"/>
+              <w:lang w:val="en-US"/>
+            </w:rPr>
+            <m:t xml:space="preserve">= </m:t>
+          </m:r>
+          <m:r>
+            <w:rPr>
+              <w:rFonts w:ascii="Cambria Math" w:eastAsiaTheme="minorEastAsia" w:hAnsi="Cambria Math"/>
+              <w:sz w:val="24"/>
+              <w:szCs w:val="24"/>
+              <w:lang w:val="en-US"/>
+            </w:rPr>
+            <m:t>&lt;</m:t>
+          </m:r>
+          <m:f>
+            <m:fPr>
+              <m:type m:val="skw"/>
+              <m:ctrlPr>
+                <w:rPr>
+                  <w:rFonts w:ascii="Cambria Math" w:eastAsiaTheme="minorEastAsia" w:hAnsi="Cambria Math"/>
+                  <w:i/>
+                  <w:sz w:val="24"/>
+                  <w:szCs w:val="24"/>
+                  <w:lang w:val="en-US"/>
+                </w:rPr>
+              </m:ctrlPr>
+            </m:fPr>
+            <m:num>
+              <m:r>
+                <w:rPr>
+                  <w:rFonts w:ascii="Cambria Math" w:eastAsiaTheme="minorEastAsia" w:hAnsi="Cambria Math"/>
+                  <w:sz w:val="24"/>
+                  <w:szCs w:val="24"/>
+                  <w:lang w:val="en-US"/>
+                </w:rPr>
+                <m:t>1</m:t>
+              </m:r>
+            </m:num>
+            <m:den>
+              <m:d>
+                <m:dPr>
+                  <m:begChr m:val="|"/>
+                  <m:endChr m:val="|"/>
+                  <m:ctrlPr>
+                    <w:rPr>
+                      <w:rFonts w:ascii="Cambria Math" w:eastAsiaTheme="minorEastAsia" w:hAnsi="Cambria Math"/>
+                      <w:i/>
+                      <w:sz w:val="24"/>
+                      <w:szCs w:val="24"/>
+                      <w:lang w:val="en-US"/>
+                    </w:rPr>
+                  </m:ctrlPr>
+                </m:dPr>
+                <m:e>
+                  <m:acc>
+                    <m:accPr>
+                      <m:chr m:val="⃗"/>
+                      <m:ctrlPr>
+                        <w:rPr>
+                          <w:rFonts w:ascii="Cambria Math" w:eastAsiaTheme="minorEastAsia" w:hAnsi="Cambria Math"/>
+                          <w:i/>
+                          <w:sz w:val="24"/>
+                          <w:szCs w:val="24"/>
+                          <w:lang w:val="en-US"/>
+                        </w:rPr>
+                      </m:ctrlPr>
+                    </m:accPr>
+                    <m:e>
+                      <m:r>
+                        <w:rPr>
+                          <w:rFonts w:ascii="Cambria Math" w:eastAsiaTheme="minorEastAsia" w:hAnsi="Cambria Math"/>
+                          <w:sz w:val="24"/>
+                          <w:szCs w:val="24"/>
+                          <w:lang w:val="en-US"/>
+                        </w:rPr>
+                        <m:t>D</m:t>
+                      </m:r>
+                    </m:e>
+                  </m:acc>
+                </m:e>
+              </m:d>
+            </m:den>
+          </m:f>
+          <m:r>
+            <w:rPr>
+              <w:rFonts w:ascii="Cambria Math" w:eastAsiaTheme="minorEastAsia" w:hAnsi="Cambria Math"/>
+              <w:sz w:val="24"/>
+              <w:szCs w:val="24"/>
+              <w:lang w:val="en-US"/>
+            </w:rPr>
+            <m:t xml:space="preserve">, </m:t>
+          </m:r>
+          <m:f>
+            <m:fPr>
+              <m:type m:val="skw"/>
+              <m:ctrlPr>
+                <w:rPr>
+                  <w:rFonts w:ascii="Cambria Math" w:eastAsiaTheme="minorEastAsia" w:hAnsi="Cambria Math"/>
+                  <w:i/>
+                  <w:sz w:val="24"/>
+                  <w:szCs w:val="24"/>
+                  <w:lang w:val="en-US"/>
+                </w:rPr>
+              </m:ctrlPr>
+            </m:fPr>
+            <m:num>
+              <m:r>
+                <w:rPr>
+                  <w:rFonts w:ascii="Cambria Math" w:eastAsiaTheme="minorEastAsia" w:hAnsi="Cambria Math"/>
+                  <w:sz w:val="24"/>
+                  <w:szCs w:val="24"/>
+                  <w:lang w:val="en-US"/>
+                </w:rPr>
+                <m:t>1</m:t>
+              </m:r>
+            </m:num>
+            <m:den>
+              <m:d>
+                <m:dPr>
+                  <m:begChr m:val="|"/>
+                  <m:endChr m:val="|"/>
+                  <m:ctrlPr>
+                    <w:rPr>
+                      <w:rFonts w:ascii="Cambria Math" w:eastAsiaTheme="minorEastAsia" w:hAnsi="Cambria Math"/>
+                      <w:i/>
+                      <w:sz w:val="24"/>
+                      <w:szCs w:val="24"/>
+                      <w:lang w:val="en-US"/>
+                    </w:rPr>
+                  </m:ctrlPr>
+                </m:dPr>
+                <m:e>
+                  <m:acc>
+                    <m:accPr>
+                      <m:chr m:val="⃗"/>
+                      <m:ctrlPr>
+                        <w:rPr>
+                          <w:rFonts w:ascii="Cambria Math" w:eastAsiaTheme="minorEastAsia" w:hAnsi="Cambria Math"/>
+                          <w:i/>
+                          <w:sz w:val="24"/>
+                          <w:szCs w:val="24"/>
+                          <w:lang w:val="en-US"/>
+                        </w:rPr>
+                      </m:ctrlPr>
+                    </m:accPr>
+                    <m:e>
+                      <m:r>
+                        <w:rPr>
+                          <w:rFonts w:ascii="Cambria Math" w:eastAsiaTheme="minorEastAsia" w:hAnsi="Cambria Math"/>
+                          <w:sz w:val="24"/>
+                          <w:szCs w:val="24"/>
+                          <w:lang w:val="en-US"/>
+                        </w:rPr>
+                        <m:t>D</m:t>
+                      </m:r>
+                    </m:e>
+                  </m:acc>
+                </m:e>
+              </m:d>
+            </m:den>
+          </m:f>
+          <m:r>
+            <w:rPr>
+              <w:rFonts w:ascii="Cambria Math" w:eastAsiaTheme="minorEastAsia" w:hAnsi="Cambria Math"/>
+              <w:sz w:val="24"/>
+              <w:szCs w:val="24"/>
+              <w:lang w:val="en-US"/>
+            </w:rPr>
+            <m:t>,</m:t>
+          </m:r>
+          <m:f>
+            <m:fPr>
+              <m:type m:val="skw"/>
+              <m:ctrlPr>
+                <w:rPr>
+                  <w:rFonts w:ascii="Cambria Math" w:eastAsiaTheme="minorEastAsia" w:hAnsi="Cambria Math"/>
+                  <w:i/>
+                  <w:sz w:val="24"/>
+                  <w:szCs w:val="24"/>
+                  <w:lang w:val="en-US"/>
+                </w:rPr>
+              </m:ctrlPr>
+            </m:fPr>
+            <m:num>
+              <m:r>
+                <w:rPr>
+                  <w:rFonts w:ascii="Cambria Math" w:eastAsiaTheme="minorEastAsia" w:hAnsi="Cambria Math"/>
+                  <w:sz w:val="24"/>
+                  <w:szCs w:val="24"/>
+                  <w:lang w:val="en-US"/>
+                </w:rPr>
+                <m:t>1</m:t>
+              </m:r>
+            </m:num>
+            <m:den>
+              <m:d>
+                <m:dPr>
+                  <m:begChr m:val="|"/>
+                  <m:endChr m:val="|"/>
+                  <m:ctrlPr>
+                    <w:rPr>
+                      <w:rFonts w:ascii="Cambria Math" w:eastAsiaTheme="minorEastAsia" w:hAnsi="Cambria Math"/>
+                      <w:i/>
+                      <w:sz w:val="24"/>
+                      <w:szCs w:val="24"/>
+                      <w:lang w:val="en-US"/>
+                    </w:rPr>
+                  </m:ctrlPr>
+                </m:dPr>
+                <m:e>
+                  <m:acc>
+                    <m:accPr>
+                      <m:chr m:val="⃗"/>
+                      <m:ctrlPr>
+                        <w:rPr>
+                          <w:rFonts w:ascii="Cambria Math" w:eastAsiaTheme="minorEastAsia" w:hAnsi="Cambria Math"/>
+                          <w:i/>
+                          <w:sz w:val="24"/>
+                          <w:szCs w:val="24"/>
+                          <w:lang w:val="en-US"/>
+                        </w:rPr>
+                      </m:ctrlPr>
+                    </m:accPr>
+                    <m:e>
+                      <m:r>
+                        <w:rPr>
+                          <w:rFonts w:ascii="Cambria Math" w:eastAsiaTheme="minorEastAsia" w:hAnsi="Cambria Math"/>
+                          <w:sz w:val="24"/>
+                          <w:szCs w:val="24"/>
+                          <w:lang w:val="en-US"/>
+                        </w:rPr>
+                        <m:t>D</m:t>
+                      </m:r>
+                    </m:e>
+                  </m:acc>
+                </m:e>
+              </m:d>
+            </m:den>
+          </m:f>
+          <m:r>
+            <w:rPr>
+              <w:rFonts w:ascii="Cambria Math" w:eastAsiaTheme="minorEastAsia" w:hAnsi="Cambria Math"/>
+              <w:sz w:val="24"/>
+              <w:szCs w:val="24"/>
+              <w:lang w:val="en-US"/>
+            </w:rPr>
+            <m:t>….,</m:t>
+          </m:r>
+          <m:f>
+            <m:fPr>
+              <m:type m:val="skw"/>
+              <m:ctrlPr>
+                <w:rPr>
+                  <w:rFonts w:ascii="Cambria Math" w:eastAsiaTheme="minorEastAsia" w:hAnsi="Cambria Math"/>
+                  <w:i/>
+                  <w:sz w:val="24"/>
+                  <w:szCs w:val="24"/>
+                  <w:lang w:val="en-US"/>
+                </w:rPr>
+              </m:ctrlPr>
+            </m:fPr>
+            <m:num>
+              <m:r>
+                <w:rPr>
+                  <w:rFonts w:ascii="Cambria Math" w:eastAsiaTheme="minorEastAsia" w:hAnsi="Cambria Math"/>
+                  <w:sz w:val="24"/>
+                  <w:szCs w:val="24"/>
+                  <w:lang w:val="en-US"/>
+                </w:rPr>
+                <m:t>1</m:t>
+              </m:r>
+            </m:num>
+            <m:den>
+              <m:d>
+                <m:dPr>
+                  <m:begChr m:val="|"/>
+                  <m:endChr m:val="|"/>
+                  <m:ctrlPr>
+                    <w:rPr>
+                      <w:rFonts w:ascii="Cambria Math" w:eastAsiaTheme="minorEastAsia" w:hAnsi="Cambria Math"/>
+                      <w:i/>
+                      <w:sz w:val="24"/>
+                      <w:szCs w:val="24"/>
+                      <w:lang w:val="en-US"/>
+                    </w:rPr>
+                  </m:ctrlPr>
+                </m:dPr>
+                <m:e>
+                  <m:acc>
+                    <m:accPr>
+                      <m:chr m:val="⃗"/>
+                      <m:ctrlPr>
+                        <w:rPr>
+                          <w:rFonts w:ascii="Cambria Math" w:eastAsiaTheme="minorEastAsia" w:hAnsi="Cambria Math"/>
+                          <w:i/>
+                          <w:sz w:val="24"/>
+                          <w:szCs w:val="24"/>
+                          <w:lang w:val="en-US"/>
+                        </w:rPr>
+                      </m:ctrlPr>
+                    </m:accPr>
+                    <m:e>
+                      <m:r>
+                        <w:rPr>
+                          <w:rFonts w:ascii="Cambria Math" w:eastAsiaTheme="minorEastAsia" w:hAnsi="Cambria Math"/>
+                          <w:sz w:val="24"/>
+                          <w:szCs w:val="24"/>
+                          <w:lang w:val="en-US"/>
+                        </w:rPr>
+                        <m:t>D</m:t>
+                      </m:r>
+                    </m:e>
+                  </m:acc>
+                </m:e>
+              </m:d>
+            </m:den>
+          </m:f>
+          <w:bookmarkStart w:id="0" w:name="_GoBack"/>
+          <w:bookmarkEnd w:id="0"/>
+          <m:r>
+            <w:rPr>
+              <w:rFonts w:ascii="Cambria Math" w:eastAsiaTheme="minorEastAsia" w:hAnsi="Cambria Math"/>
+              <w:sz w:val="24"/>
+              <w:szCs w:val="24"/>
+              <w:lang w:val="en-US"/>
+            </w:rPr>
+            <m:t>&gt;</m:t>
+          </m:r>
+        </m:oMath>
+      </m:oMathPara>
+    </w:p>
+    <w:p>
+      <w:pPr>
+        <w:rPr>
+          <w:rFonts w:asciiTheme="minorBidi" w:eastAsiaTheme="minorEastAsia" w:hAnsiTheme="minorBidi"/>
+          <w:sz w:val="24"/>
+          <w:szCs w:val="24"/>
+          <w:lang w:val="en-US"/>
+        </w:rPr>
+      </w:pPr>
+    </w:p>
+    <w:p>
+      <w:pPr>
         <w:rPr>
           <w:rFonts w:asciiTheme="minorBidi" w:eastAsiaTheme="minorEastAsia" w:hAnsiTheme="minorBidi"/>
           <w:b/>
@@ -5533,7 +7438,16 @@
           <w:szCs w:val="24"/>
           <w:lang w:val="en-US"/>
         </w:rPr>
-        <w:lastRenderedPageBreak/>
+      </w:pPr>
+      <w:r>
+        <w:rPr>
+          <w:rFonts w:asciiTheme="minorBidi" w:eastAsiaTheme="minorEastAsia" w:hAnsiTheme="minorBidi"/>
+          <w:b/>
+          <w:bCs/>
+          <w:sz w:val="24"/>
+          <w:szCs w:val="24"/>
+          <w:lang w:val="en-US"/>
+        </w:rPr>
         <w:t xml:space="preserve">Vector Size </w:t>
       </w:r>
       <w:r>
@@ -5797,6 +7711,7 @@
           <w:sz w:val="24"/>
           <w:szCs w:val="24"/>
         </w:rPr>
+        <w:lastRenderedPageBreak/>
         <w:t xml:space="preserve">The likelihood is the probability that illustrates how likely it is for the new datum to belong to the current segment of the time series. If we represent data using the bag-of-words model (ignoring the order in which words appear in the sentence), the unigram language model consists of a set of probabilities for each of the possible words in the language. These probabilities are between zero and one and should add up to one. </w:t>
       </w:r>
       <w:r>
@@ -5930,7 +7845,6 @@
           <w:sz w:val="24"/>
           <w:szCs w:val="24"/>
         </w:rPr>
-        <w:lastRenderedPageBreak/>
         <w:t xml:space="preserve">Another common feature used for authorship attribution is the </w:t>
       </w:r>
       <w:proofErr w:type="spellStart"/>
@@ -5977,8 +7891,6 @@
         </w:rPr>
         <w:t xml:space="preserve"> </w:t>
       </w:r>
-      <w:bookmarkStart w:id="0" w:name="_GoBack"/>
-      <w:bookmarkEnd w:id="0"/>
     </w:p>
     <w:sectPr>
       <w:pgSz w:w="11906" w:h="16838"/>

</xml_diff>

<commit_message>
added a new dataset
</commit_message>
<xml_diff>
--- a/documents/lof_sum_exp.docx
+++ b/documents/lof_sum_exp.docx
@@ -8976,19 +8976,7 @@
                       <w:szCs w:val="24"/>
                       <w:lang w:val="en-US"/>
                     </w:rPr>
-                    <m:t>Γ</m:t>
-                  </m:r>
-                  <m:r>
-                    <m:rPr>
-                      <m:sty m:val="p"/>
-                    </m:rPr>
-                    <w:rPr>
-                      <w:rFonts w:ascii="Cambria Math" w:eastAsiaTheme="minorEastAsia" w:hAnsi="Cambria Math"/>
-                      <w:sz w:val="24"/>
-                      <w:szCs w:val="24"/>
-                      <w:lang w:val="en-US"/>
-                    </w:rPr>
-                    <m:t>(</m:t>
+                    <m:t>Γ(</m:t>
                   </m:r>
                   <m:nary>
                     <m:naryPr>
@@ -9122,19 +9110,7 @@
                           <w:szCs w:val="24"/>
                           <w:lang w:val="en-US"/>
                         </w:rPr>
-                        <m:t>Γ</m:t>
-                      </m:r>
-                      <m:r>
-                        <m:rPr>
-                          <m:sty m:val="p"/>
-                        </m:rPr>
-                        <w:rPr>
-                          <w:rFonts w:ascii="Cambria Math" w:eastAsiaTheme="minorEastAsia" w:hAnsi="Cambria Math"/>
-                          <w:sz w:val="24"/>
-                          <w:szCs w:val="24"/>
-                          <w:lang w:val="en-US"/>
-                        </w:rPr>
-                        <m:t>(</m:t>
+                        <m:t>Γ(</m:t>
                       </m:r>
                       <m:sSub>
                         <m:sSubPr>
@@ -9530,123 +9506,8 @@
               <w:szCs w:val="24"/>
               <w:lang w:val="en-US"/>
             </w:rPr>
-            <m:t xml:space="preserve"> where </m:t>
+            <m:t xml:space="preserve"> </m:t>
           </m:r>
-          <m:sSub>
-            <m:sSubPr>
-              <m:ctrlPr>
-                <w:rPr>
-                  <w:rFonts w:ascii="Cambria Math" w:eastAsiaTheme="minorEastAsia" w:hAnsi="Cambria Math"/>
-                  <w:i/>
-                  <w:sz w:val="24"/>
-                  <w:szCs w:val="24"/>
-                  <w:lang w:val="en-US"/>
-                </w:rPr>
-              </m:ctrlPr>
-            </m:sSubPr>
-            <m:e>
-              <m:r>
-                <w:rPr>
-                  <w:rFonts w:ascii="Cambria Math" w:eastAsiaTheme="minorEastAsia" w:hAnsi="Cambria Math"/>
-                  <w:sz w:val="24"/>
-                  <w:szCs w:val="24"/>
-                  <w:lang w:val="en-US"/>
-                </w:rPr>
-                <m:t>α</m:t>
-              </m:r>
-            </m:e>
-            <m:sub>
-              <m:r>
-                <w:rPr>
-                  <w:rFonts w:ascii="Cambria Math" w:eastAsiaTheme="minorEastAsia" w:hAnsi="Cambria Math"/>
-                  <w:sz w:val="24"/>
-                  <w:szCs w:val="24"/>
-                  <w:lang w:val="en-US"/>
-                </w:rPr>
-                <m:t>i</m:t>
-              </m:r>
-            </m:sub>
-          </m:sSub>
-          <m:r>
-            <w:rPr>
-              <w:rFonts w:ascii="Cambria Math" w:eastAsiaTheme="minorEastAsia" w:hAnsi="Cambria Math"/>
-              <w:sz w:val="24"/>
-              <w:szCs w:val="24"/>
-              <w:lang w:val="en-US"/>
-            </w:rPr>
-            <m:t xml:space="preserve">= </m:t>
-          </m:r>
-          <m:f>
-            <m:fPr>
-              <m:type m:val="skw"/>
-              <m:ctrlPr>
-                <w:rPr>
-                  <w:rFonts w:ascii="Cambria Math" w:eastAsiaTheme="minorEastAsia" w:hAnsi="Cambria Math"/>
-                  <w:i/>
-                  <w:sz w:val="24"/>
-                  <w:szCs w:val="24"/>
-                  <w:lang w:val="en-US"/>
-                </w:rPr>
-              </m:ctrlPr>
-            </m:fPr>
-            <m:num>
-              <m:r>
-                <w:rPr>
-                  <w:rFonts w:ascii="Cambria Math" w:eastAsiaTheme="minorEastAsia" w:hAnsi="Cambria Math"/>
-                  <w:sz w:val="24"/>
-                  <w:szCs w:val="24"/>
-                  <w:lang w:val="en-US"/>
-                </w:rPr>
-                <m:t>1</m:t>
-              </m:r>
-            </m:num>
-            <m:den>
-              <m:r>
-                <w:rPr>
-                  <w:rFonts w:ascii="Cambria Math" w:eastAsiaTheme="minorEastAsia" w:hAnsi="Cambria Math"/>
-                  <w:sz w:val="24"/>
-                  <w:szCs w:val="24"/>
-                  <w:lang w:val="en-US"/>
-                </w:rPr>
-                <m:t>|</m:t>
-              </m:r>
-              <m:d>
-                <m:dPr>
-                  <m:begChr m:val="|"/>
-                  <m:endChr m:val="|"/>
-                  <m:ctrlPr>
-                    <w:rPr>
-                      <w:rFonts w:ascii="Cambria Math" w:eastAsiaTheme="minorEastAsia" w:hAnsi="Cambria Math"/>
-                      <w:i/>
-                      <w:sz w:val="24"/>
-                      <w:szCs w:val="24"/>
-                      <w:lang w:val="en-US"/>
-                    </w:rPr>
-                  </m:ctrlPr>
-                </m:dPr>
-                <m:e>
-                  <m:r>
-                    <w:rPr>
-                      <w:rFonts w:ascii="Cambria Math" w:eastAsiaTheme="minorEastAsia" w:hAnsi="Cambria Math"/>
-                      <w:sz w:val="24"/>
-                      <w:szCs w:val="24"/>
-                      <w:lang w:val="en-US"/>
-                    </w:rPr>
-                    <m:t>D</m:t>
-                  </m:r>
-                </m:e>
-              </m:d>
-              <m:r>
-                <w:rPr>
-                  <w:rFonts w:ascii="Cambria Math" w:eastAsiaTheme="minorEastAsia" w:hAnsi="Cambria Math"/>
-                  <w:sz w:val="24"/>
-                  <w:szCs w:val="24"/>
-                  <w:lang w:val="en-US"/>
-                </w:rPr>
-                <m:t>|</m:t>
-              </m:r>
-            </m:den>
-          </m:f>
         </m:oMath>
       </m:oMathPara>
     </w:p>
@@ -10778,19 +10639,7 @@
                   <w:szCs w:val="24"/>
                   <w:lang w:val="en-US"/>
                 </w:rPr>
-                <m:t>+</m:t>
-              </m:r>
-              <m:r>
-                <m:rPr>
-                  <m:sty m:val="p"/>
-                </m:rPr>
-                <w:rPr>
-                  <w:rFonts w:ascii="Cambria Math" w:hAnsi="Cambria Math"/>
-                  <w:sz w:val="24"/>
-                  <w:szCs w:val="24"/>
-                  <w:lang w:val="en-US"/>
-                </w:rPr>
-                <m:t>log</m:t>
+                <m:t>+log</m:t>
               </m:r>
             </m:fName>
             <m:e>
@@ -11891,8 +11740,6 @@
           <w:lang w:val="en-US"/>
         </w:rPr>
       </w:pPr>
-      <w:bookmarkStart w:id="0" w:name="_GoBack"/>
-      <w:bookmarkEnd w:id="0"/>
     </w:p>
     <w:p>
       <w:pPr>
@@ -11903,6 +11750,7 @@
           <w:lang w:val="en-US"/>
         </w:rPr>
       </w:pPr>
+      <w:bookmarkStart w:id="0" w:name="_GoBack"/>
       <m:oMathPara>
         <m:oMath>
           <m:r>
@@ -12498,6 +12346,7 @@
           </m:r>
         </m:oMath>
       </m:oMathPara>
+      <w:bookmarkEnd w:id="0"/>
     </w:p>
     <w:p>
       <w:pPr>
@@ -14796,16 +14645,7 @@
           <w:sz w:val="24"/>
           <w:szCs w:val="24"/>
         </w:rPr>
-        <w:t xml:space="preserve"> based on the data available so far, but instead we try to find the most likely language model this datum </w:t>
-      </w:r>
-      <w:r>
-        <w:rPr>
-          <w:rFonts w:asciiTheme="minorBidi" w:eastAsiaTheme="minorEastAsia" w:hAnsiTheme="minorBidi"/>
-          <w:sz w:val="24"/>
-          <w:szCs w:val="24"/>
-        </w:rPr>
-        <w:lastRenderedPageBreak/>
-        <w:t xml:space="preserve">belongs to. The hyper-plane of all possible language models can be represented using a </w:t>
+        <w:t xml:space="preserve"> based on the data available so far, but instead we try to find the most likely language model this datum belongs to. The hyper-plane of all possible language models can be represented using a </w:t>
       </w:r>
       <w:proofErr w:type="spellStart"/>
       <w:r>
@@ -14844,6 +14684,7 @@
           <w:sz w:val="24"/>
           <w:szCs w:val="24"/>
         </w:rPr>
+        <w:lastRenderedPageBreak/>
         <w:t>Authorship Attribution Task</w:t>
       </w:r>
     </w:p>
@@ -14940,6 +14781,956 @@
           <w:szCs w:val="24"/>
         </w:rPr>
         <w:t xml:space="preserve"> </w:t>
+      </w:r>
+    </w:p>
+    <w:p>
+      <w:pPr>
+        <w:rPr>
+          <w:rFonts w:asciiTheme="minorBidi" w:hAnsiTheme="minorBidi"/>
+          <w:b/>
+          <w:bCs/>
+          <w:sz w:val="24"/>
+          <w:szCs w:val="24"/>
+        </w:rPr>
+      </w:pPr>
+      <w:r>
+        <w:rPr>
+          <w:rFonts w:asciiTheme="minorBidi" w:hAnsiTheme="minorBidi"/>
+          <w:b/>
+          <w:bCs/>
+          <w:sz w:val="24"/>
+          <w:szCs w:val="24"/>
+        </w:rPr>
+        <w:t>Algorithm</w:t>
+      </w:r>
+    </w:p>
+    <w:p>
+      <w:pPr>
+        <w:pStyle w:val="ListParagraph"/>
+        <w:numPr>
+          <w:ilvl w:val="0"/>
+          <w:numId w:val="1"/>
+        </w:numPr>
+        <w:rPr>
+          <w:rFonts w:asciiTheme="minorBidi" w:hAnsiTheme="minorBidi"/>
+          <w:sz w:val="24"/>
+          <w:szCs w:val="24"/>
+        </w:rPr>
+      </w:pPr>
+      <w:r>
+        <w:rPr>
+          <w:rFonts w:asciiTheme="minorBidi" w:hAnsiTheme="minorBidi"/>
+          <w:sz w:val="24"/>
+          <w:szCs w:val="24"/>
+        </w:rPr>
+        <w:t>Initialisation</w:t>
+      </w:r>
+    </w:p>
+    <w:p>
+      <w:pPr>
+        <w:ind w:left="720"/>
+        <w:rPr>
+          <w:rFonts w:asciiTheme="minorBidi" w:hAnsiTheme="minorBidi"/>
+          <w:sz w:val="24"/>
+          <w:szCs w:val="24"/>
+        </w:rPr>
+      </w:pPr>
+      <w:r>
+        <w:rPr>
+          <w:rFonts w:asciiTheme="minorBidi" w:hAnsiTheme="minorBidi"/>
+          <w:sz w:val="24"/>
+          <w:szCs w:val="24"/>
+        </w:rPr>
+        <w:t>P (r</w:t>
+      </w:r>
+      <w:r>
+        <w:rPr>
+          <w:rFonts w:asciiTheme="minorBidi" w:hAnsiTheme="minorBidi"/>
+          <w:sz w:val="24"/>
+          <w:szCs w:val="24"/>
+          <w:vertAlign w:val="subscript"/>
+        </w:rPr>
+        <w:t>0</w:t>
+      </w:r>
+      <w:r>
+        <w:rPr>
+          <w:rFonts w:asciiTheme="minorBidi" w:hAnsiTheme="minorBidi"/>
+          <w:sz w:val="24"/>
+          <w:szCs w:val="24"/>
+        </w:rPr>
+        <w:t xml:space="preserve"> = 0) = 1</w:t>
+      </w:r>
+    </w:p>
+    <w:p>
+      <w:pPr>
+        <w:ind w:left="720" w:firstLine="720"/>
+        <w:rPr>
+          <w:rFonts w:asciiTheme="minorBidi" w:eastAsiaTheme="minorEastAsia" w:hAnsiTheme="minorBidi"/>
+          <w:sz w:val="24"/>
+          <w:szCs w:val="24"/>
+          <w:lang w:val="en-US"/>
+        </w:rPr>
+      </w:pPr>
+      <m:oMathPara>
+        <m:oMathParaPr>
+          <m:jc m:val="left"/>
+        </m:oMathParaPr>
+        <m:oMath>
+          <m:acc>
+            <m:accPr>
+              <m:chr m:val="⃗"/>
+              <m:ctrlPr>
+                <w:rPr>
+                  <w:rFonts w:ascii="Cambria Math" w:eastAsiaTheme="minorEastAsia" w:hAnsi="Cambria Math"/>
+                  <w:i/>
+                  <w:sz w:val="24"/>
+                  <w:szCs w:val="24"/>
+                  <w:lang w:val="en-US"/>
+                </w:rPr>
+              </m:ctrlPr>
+            </m:accPr>
+            <m:e>
+              <m:r>
+                <w:rPr>
+                  <w:rFonts w:ascii="Cambria Math" w:eastAsiaTheme="minorEastAsia" w:hAnsi="Cambria Math"/>
+                  <w:sz w:val="24"/>
+                  <w:szCs w:val="24"/>
+                  <w:lang w:val="en-US"/>
+                </w:rPr>
+                <m:t>α</m:t>
+              </m:r>
+            </m:e>
+          </m:acc>
+          <m:r>
+            <w:rPr>
+              <w:rFonts w:ascii="Cambria Math" w:eastAsiaTheme="minorEastAsia" w:hAnsi="Cambria Math"/>
+              <w:sz w:val="24"/>
+              <w:szCs w:val="24"/>
+              <w:lang w:val="en-US"/>
+            </w:rPr>
+            <m:t>= &lt;</m:t>
+          </m:r>
+          <m:f>
+            <m:fPr>
+              <m:type m:val="skw"/>
+              <m:ctrlPr>
+                <w:rPr>
+                  <w:rFonts w:ascii="Cambria Math" w:eastAsiaTheme="minorEastAsia" w:hAnsi="Cambria Math"/>
+                  <w:i/>
+                  <w:sz w:val="24"/>
+                  <w:szCs w:val="24"/>
+                  <w:lang w:val="en-US"/>
+                </w:rPr>
+              </m:ctrlPr>
+            </m:fPr>
+            <m:num>
+              <m:r>
+                <w:rPr>
+                  <w:rFonts w:ascii="Cambria Math" w:eastAsiaTheme="minorEastAsia" w:hAnsi="Cambria Math"/>
+                  <w:sz w:val="24"/>
+                  <w:szCs w:val="24"/>
+                  <w:lang w:val="en-US"/>
+                </w:rPr>
+                <m:t>1</m:t>
+              </m:r>
+            </m:num>
+            <m:den>
+              <m:d>
+                <m:dPr>
+                  <m:begChr m:val="|"/>
+                  <m:endChr m:val="|"/>
+                  <m:ctrlPr>
+                    <w:rPr>
+                      <w:rFonts w:ascii="Cambria Math" w:eastAsiaTheme="minorEastAsia" w:hAnsi="Cambria Math"/>
+                      <w:i/>
+                      <w:sz w:val="24"/>
+                      <w:szCs w:val="24"/>
+                      <w:lang w:val="en-US"/>
+                    </w:rPr>
+                  </m:ctrlPr>
+                </m:dPr>
+                <m:e>
+                  <m:acc>
+                    <m:accPr>
+                      <m:chr m:val="⃗"/>
+                      <m:ctrlPr>
+                        <w:rPr>
+                          <w:rFonts w:ascii="Cambria Math" w:eastAsiaTheme="minorEastAsia" w:hAnsi="Cambria Math"/>
+                          <w:i/>
+                          <w:sz w:val="24"/>
+                          <w:szCs w:val="24"/>
+                          <w:lang w:val="en-US"/>
+                        </w:rPr>
+                      </m:ctrlPr>
+                    </m:accPr>
+                    <m:e>
+                      <m:r>
+                        <w:rPr>
+                          <w:rFonts w:ascii="Cambria Math" w:eastAsiaTheme="minorEastAsia" w:hAnsi="Cambria Math"/>
+                          <w:sz w:val="24"/>
+                          <w:szCs w:val="24"/>
+                          <w:lang w:val="en-US"/>
+                        </w:rPr>
+                        <m:t>D</m:t>
+                      </m:r>
+                    </m:e>
+                  </m:acc>
+                </m:e>
+              </m:d>
+            </m:den>
+          </m:f>
+          <m:r>
+            <w:rPr>
+              <w:rFonts w:ascii="Cambria Math" w:eastAsiaTheme="minorEastAsia" w:hAnsi="Cambria Math"/>
+              <w:sz w:val="24"/>
+              <w:szCs w:val="24"/>
+              <w:lang w:val="en-US"/>
+            </w:rPr>
+            <m:t xml:space="preserve">, </m:t>
+          </m:r>
+          <m:f>
+            <m:fPr>
+              <m:type m:val="skw"/>
+              <m:ctrlPr>
+                <w:rPr>
+                  <w:rFonts w:ascii="Cambria Math" w:eastAsiaTheme="minorEastAsia" w:hAnsi="Cambria Math"/>
+                  <w:i/>
+                  <w:sz w:val="24"/>
+                  <w:szCs w:val="24"/>
+                  <w:lang w:val="en-US"/>
+                </w:rPr>
+              </m:ctrlPr>
+            </m:fPr>
+            <m:num>
+              <m:r>
+                <w:rPr>
+                  <w:rFonts w:ascii="Cambria Math" w:eastAsiaTheme="minorEastAsia" w:hAnsi="Cambria Math"/>
+                  <w:sz w:val="24"/>
+                  <w:szCs w:val="24"/>
+                  <w:lang w:val="en-US"/>
+                </w:rPr>
+                <m:t>1</m:t>
+              </m:r>
+            </m:num>
+            <m:den>
+              <m:d>
+                <m:dPr>
+                  <m:begChr m:val="|"/>
+                  <m:endChr m:val="|"/>
+                  <m:ctrlPr>
+                    <w:rPr>
+                      <w:rFonts w:ascii="Cambria Math" w:eastAsiaTheme="minorEastAsia" w:hAnsi="Cambria Math"/>
+                      <w:i/>
+                      <w:sz w:val="24"/>
+                      <w:szCs w:val="24"/>
+                      <w:lang w:val="en-US"/>
+                    </w:rPr>
+                  </m:ctrlPr>
+                </m:dPr>
+                <m:e>
+                  <m:acc>
+                    <m:accPr>
+                      <m:chr m:val="⃗"/>
+                      <m:ctrlPr>
+                        <w:rPr>
+                          <w:rFonts w:ascii="Cambria Math" w:eastAsiaTheme="minorEastAsia" w:hAnsi="Cambria Math"/>
+                          <w:i/>
+                          <w:sz w:val="24"/>
+                          <w:szCs w:val="24"/>
+                          <w:lang w:val="en-US"/>
+                        </w:rPr>
+                      </m:ctrlPr>
+                    </m:accPr>
+                    <m:e>
+                      <m:r>
+                        <w:rPr>
+                          <w:rFonts w:ascii="Cambria Math" w:eastAsiaTheme="minorEastAsia" w:hAnsi="Cambria Math"/>
+                          <w:sz w:val="24"/>
+                          <w:szCs w:val="24"/>
+                          <w:lang w:val="en-US"/>
+                        </w:rPr>
+                        <m:t>D</m:t>
+                      </m:r>
+                    </m:e>
+                  </m:acc>
+                </m:e>
+              </m:d>
+            </m:den>
+          </m:f>
+          <m:r>
+            <w:rPr>
+              <w:rFonts w:ascii="Cambria Math" w:eastAsiaTheme="minorEastAsia" w:hAnsi="Cambria Math"/>
+              <w:sz w:val="24"/>
+              <w:szCs w:val="24"/>
+              <w:lang w:val="en-US"/>
+            </w:rPr>
+            <m:t>,</m:t>
+          </m:r>
+          <m:f>
+            <m:fPr>
+              <m:type m:val="skw"/>
+              <m:ctrlPr>
+                <w:rPr>
+                  <w:rFonts w:ascii="Cambria Math" w:eastAsiaTheme="minorEastAsia" w:hAnsi="Cambria Math"/>
+                  <w:i/>
+                  <w:sz w:val="24"/>
+                  <w:szCs w:val="24"/>
+                  <w:lang w:val="en-US"/>
+                </w:rPr>
+              </m:ctrlPr>
+            </m:fPr>
+            <m:num>
+              <m:r>
+                <w:rPr>
+                  <w:rFonts w:ascii="Cambria Math" w:eastAsiaTheme="minorEastAsia" w:hAnsi="Cambria Math"/>
+                  <w:sz w:val="24"/>
+                  <w:szCs w:val="24"/>
+                  <w:lang w:val="en-US"/>
+                </w:rPr>
+                <m:t>1</m:t>
+              </m:r>
+            </m:num>
+            <m:den>
+              <m:d>
+                <m:dPr>
+                  <m:begChr m:val="|"/>
+                  <m:endChr m:val="|"/>
+                  <m:ctrlPr>
+                    <w:rPr>
+                      <w:rFonts w:ascii="Cambria Math" w:eastAsiaTheme="minorEastAsia" w:hAnsi="Cambria Math"/>
+                      <w:i/>
+                      <w:sz w:val="24"/>
+                      <w:szCs w:val="24"/>
+                      <w:lang w:val="en-US"/>
+                    </w:rPr>
+                  </m:ctrlPr>
+                </m:dPr>
+                <m:e>
+                  <m:acc>
+                    <m:accPr>
+                      <m:chr m:val="⃗"/>
+                      <m:ctrlPr>
+                        <w:rPr>
+                          <w:rFonts w:ascii="Cambria Math" w:eastAsiaTheme="minorEastAsia" w:hAnsi="Cambria Math"/>
+                          <w:i/>
+                          <w:sz w:val="24"/>
+                          <w:szCs w:val="24"/>
+                          <w:lang w:val="en-US"/>
+                        </w:rPr>
+                      </m:ctrlPr>
+                    </m:accPr>
+                    <m:e>
+                      <m:r>
+                        <w:rPr>
+                          <w:rFonts w:ascii="Cambria Math" w:eastAsiaTheme="minorEastAsia" w:hAnsi="Cambria Math"/>
+                          <w:sz w:val="24"/>
+                          <w:szCs w:val="24"/>
+                          <w:lang w:val="en-US"/>
+                        </w:rPr>
+                        <m:t>D</m:t>
+                      </m:r>
+                    </m:e>
+                  </m:acc>
+                </m:e>
+              </m:d>
+            </m:den>
+          </m:f>
+          <m:r>
+            <w:rPr>
+              <w:rFonts w:ascii="Cambria Math" w:eastAsiaTheme="minorEastAsia" w:hAnsi="Cambria Math"/>
+              <w:sz w:val="24"/>
+              <w:szCs w:val="24"/>
+              <w:lang w:val="en-US"/>
+            </w:rPr>
+            <m:t>….,</m:t>
+          </m:r>
+          <m:f>
+            <m:fPr>
+              <m:type m:val="skw"/>
+              <m:ctrlPr>
+                <w:rPr>
+                  <w:rFonts w:ascii="Cambria Math" w:eastAsiaTheme="minorEastAsia" w:hAnsi="Cambria Math"/>
+                  <w:i/>
+                  <w:sz w:val="24"/>
+                  <w:szCs w:val="24"/>
+                  <w:lang w:val="en-US"/>
+                </w:rPr>
+              </m:ctrlPr>
+            </m:fPr>
+            <m:num>
+              <m:r>
+                <w:rPr>
+                  <w:rFonts w:ascii="Cambria Math" w:eastAsiaTheme="minorEastAsia" w:hAnsi="Cambria Math"/>
+                  <w:sz w:val="24"/>
+                  <w:szCs w:val="24"/>
+                  <w:lang w:val="en-US"/>
+                </w:rPr>
+                <m:t>1</m:t>
+              </m:r>
+            </m:num>
+            <m:den>
+              <m:d>
+                <m:dPr>
+                  <m:begChr m:val="|"/>
+                  <m:endChr m:val="|"/>
+                  <m:ctrlPr>
+                    <w:rPr>
+                      <w:rFonts w:ascii="Cambria Math" w:eastAsiaTheme="minorEastAsia" w:hAnsi="Cambria Math"/>
+                      <w:i/>
+                      <w:sz w:val="24"/>
+                      <w:szCs w:val="24"/>
+                      <w:lang w:val="en-US"/>
+                    </w:rPr>
+                  </m:ctrlPr>
+                </m:dPr>
+                <m:e>
+                  <m:acc>
+                    <m:accPr>
+                      <m:chr m:val="⃗"/>
+                      <m:ctrlPr>
+                        <w:rPr>
+                          <w:rFonts w:ascii="Cambria Math" w:eastAsiaTheme="minorEastAsia" w:hAnsi="Cambria Math"/>
+                          <w:i/>
+                          <w:sz w:val="24"/>
+                          <w:szCs w:val="24"/>
+                          <w:lang w:val="en-US"/>
+                        </w:rPr>
+                      </m:ctrlPr>
+                    </m:accPr>
+                    <m:e>
+                      <m:r>
+                        <w:rPr>
+                          <w:rFonts w:ascii="Cambria Math" w:eastAsiaTheme="minorEastAsia" w:hAnsi="Cambria Math"/>
+                          <w:sz w:val="24"/>
+                          <w:szCs w:val="24"/>
+                          <w:lang w:val="en-US"/>
+                        </w:rPr>
+                        <m:t>D</m:t>
+                      </m:r>
+                    </m:e>
+                  </m:acc>
+                </m:e>
+              </m:d>
+            </m:den>
+          </m:f>
+          <m:r>
+            <w:rPr>
+              <w:rFonts w:ascii="Cambria Math" w:eastAsiaTheme="minorEastAsia" w:hAnsi="Cambria Math"/>
+              <w:sz w:val="24"/>
+              <w:szCs w:val="24"/>
+              <w:lang w:val="en-US"/>
+            </w:rPr>
+            <m:t>&gt;</m:t>
+          </m:r>
+        </m:oMath>
+      </m:oMathPara>
+    </w:p>
+    <w:p>
+      <w:pPr>
+        <w:rPr>
+          <w:rFonts w:asciiTheme="minorBidi" w:hAnsiTheme="minorBidi"/>
+          <w:sz w:val="24"/>
+          <w:szCs w:val="24"/>
+        </w:rPr>
+      </w:pPr>
+    </w:p>
+    <w:p>
+      <w:pPr>
+        <w:pStyle w:val="ListParagraph"/>
+        <w:numPr>
+          <w:ilvl w:val="0"/>
+          <w:numId w:val="1"/>
+        </w:numPr>
+        <w:rPr>
+          <w:rFonts w:asciiTheme="minorBidi" w:hAnsiTheme="minorBidi"/>
+          <w:sz w:val="24"/>
+          <w:szCs w:val="24"/>
+        </w:rPr>
+      </w:pPr>
+      <w:r>
+        <w:rPr>
+          <w:rFonts w:asciiTheme="minorBidi" w:hAnsiTheme="minorBidi"/>
+          <w:sz w:val="24"/>
+          <w:szCs w:val="24"/>
+        </w:rPr>
+        <w:t xml:space="preserve">For all data </w:t>
+      </w:r>
+      <w:proofErr w:type="spellStart"/>
+      <w:r>
+        <w:rPr>
+          <w:rFonts w:asciiTheme="minorBidi" w:hAnsiTheme="minorBidi"/>
+          <w:sz w:val="24"/>
+          <w:szCs w:val="24"/>
+        </w:rPr>
+        <w:t>x</w:t>
+      </w:r>
+      <w:r>
+        <w:rPr>
+          <w:rFonts w:asciiTheme="minorBidi" w:hAnsiTheme="minorBidi"/>
+          <w:sz w:val="24"/>
+          <w:szCs w:val="24"/>
+          <w:vertAlign w:val="subscript"/>
+        </w:rPr>
+        <w:t>t</w:t>
+      </w:r>
+      <w:proofErr w:type="spellEnd"/>
+    </w:p>
+    <w:p>
+      <w:pPr>
+        <w:pStyle w:val="ListParagraph"/>
+        <w:numPr>
+          <w:ilvl w:val="1"/>
+          <w:numId w:val="1"/>
+        </w:numPr>
+        <w:rPr>
+          <w:rFonts w:asciiTheme="minorBidi" w:hAnsiTheme="minorBidi"/>
+          <w:sz w:val="24"/>
+          <w:szCs w:val="24"/>
+        </w:rPr>
+      </w:pPr>
+      <w:r>
+        <w:rPr>
+          <w:rFonts w:asciiTheme="minorBidi" w:hAnsiTheme="minorBidi"/>
+          <w:sz w:val="24"/>
+          <w:szCs w:val="24"/>
+        </w:rPr>
+        <w:t xml:space="preserve">For </w:t>
+      </w:r>
+      <w:proofErr w:type="spellStart"/>
+      <w:r>
+        <w:rPr>
+          <w:rFonts w:asciiTheme="minorBidi" w:hAnsiTheme="minorBidi"/>
+          <w:sz w:val="24"/>
+          <w:szCs w:val="24"/>
+        </w:rPr>
+        <w:t>r</w:t>
+      </w:r>
+      <w:r>
+        <w:rPr>
+          <w:rFonts w:asciiTheme="minorBidi" w:hAnsiTheme="minorBidi"/>
+          <w:sz w:val="24"/>
+          <w:szCs w:val="24"/>
+          <w:vertAlign w:val="subscript"/>
+        </w:rPr>
+        <w:t>t</w:t>
+      </w:r>
+      <w:proofErr w:type="spellEnd"/>
+      <w:r>
+        <w:rPr>
+          <w:rFonts w:asciiTheme="minorBidi" w:hAnsiTheme="minorBidi"/>
+          <w:sz w:val="24"/>
+          <w:szCs w:val="24"/>
+        </w:rPr>
+        <w:t xml:space="preserve"> = 0</w:t>
+      </w:r>
+      <w:r>
+        <w:rPr>
+          <w:rFonts w:asciiTheme="minorBidi" w:hAnsiTheme="minorBidi"/>
+          <w:sz w:val="24"/>
+          <w:szCs w:val="24"/>
+        </w:rPr>
+        <w:t xml:space="preserve"> (changepoint probability)</w:t>
+      </w:r>
+    </w:p>
+    <w:p>
+      <w:pPr>
+        <w:pStyle w:val="ListParagraph"/>
+        <w:numPr>
+          <w:ilvl w:val="2"/>
+          <w:numId w:val="1"/>
+        </w:numPr>
+        <w:rPr>
+          <w:rFonts w:asciiTheme="minorBidi" w:hAnsiTheme="minorBidi"/>
+          <w:sz w:val="24"/>
+          <w:szCs w:val="24"/>
+        </w:rPr>
+      </w:pPr>
+      <w:r>
+        <w:rPr>
+          <w:rFonts w:asciiTheme="minorBidi" w:hAnsiTheme="minorBidi"/>
+          <w:sz w:val="24"/>
+          <w:szCs w:val="24"/>
+        </w:rPr>
+        <w:t xml:space="preserve">Calculate likelihood with the current data and </w:t>
+      </w:r>
+      <m:oMath>
+        <m:acc>
+          <m:accPr>
+            <m:chr m:val="⃗"/>
+            <m:ctrlPr>
+              <w:rPr>
+                <w:rFonts w:ascii="Cambria Math" w:eastAsiaTheme="minorEastAsia" w:hAnsi="Cambria Math"/>
+                <w:i/>
+                <w:sz w:val="24"/>
+                <w:szCs w:val="24"/>
+                <w:lang w:val="en-US"/>
+              </w:rPr>
+            </m:ctrlPr>
+          </m:accPr>
+          <m:e>
+            <m:r>
+              <w:rPr>
+                <w:rFonts w:ascii="Cambria Math" w:eastAsiaTheme="minorEastAsia" w:hAnsi="Cambria Math"/>
+                <w:sz w:val="24"/>
+                <w:szCs w:val="24"/>
+                <w:lang w:val="en-US"/>
+              </w:rPr>
+              <m:t>α</m:t>
+            </m:r>
+          </m:e>
+        </m:acc>
+      </m:oMath>
+    </w:p>
+    <w:p>
+      <w:pPr>
+        <w:pStyle w:val="ListParagraph"/>
+        <w:numPr>
+          <w:ilvl w:val="2"/>
+          <w:numId w:val="1"/>
+        </w:numPr>
+        <w:rPr>
+          <w:rFonts w:asciiTheme="minorBidi" w:hAnsiTheme="minorBidi"/>
+          <w:sz w:val="24"/>
+          <w:szCs w:val="24"/>
+        </w:rPr>
+      </w:pPr>
+      <w:r>
+        <w:rPr>
+          <w:rFonts w:asciiTheme="minorBidi" w:eastAsiaTheme="minorEastAsia" w:hAnsiTheme="minorBidi"/>
+          <w:sz w:val="24"/>
+          <w:szCs w:val="24"/>
+          <w:lang w:val="en-US"/>
+        </w:rPr>
+        <w:t xml:space="preserve">Log (joint probability for this point) = </w:t>
+      </w:r>
+      <w:r>
+        <w:rPr>
+          <w:rFonts w:asciiTheme="minorBidi" w:eastAsiaTheme="minorEastAsia" w:hAnsiTheme="minorBidi"/>
+          <w:sz w:val="24"/>
+          <w:szCs w:val="24"/>
+          <w:lang w:val="en-US"/>
+        </w:rPr>
+        <w:t xml:space="preserve">Sum over all </w:t>
+      </w:r>
+      <w:r>
+        <w:rPr>
+          <w:rFonts w:asciiTheme="minorBidi" w:eastAsiaTheme="minorEastAsia" w:hAnsiTheme="minorBidi"/>
+          <w:sz w:val="24"/>
+          <w:szCs w:val="24"/>
+          <w:lang w:val="en-US"/>
+        </w:rPr>
+        <w:t xml:space="preserve">the points in the </w:t>
+      </w:r>
+      <w:r>
+        <w:rPr>
+          <w:rFonts w:asciiTheme="minorBidi" w:eastAsiaTheme="minorEastAsia" w:hAnsiTheme="minorBidi"/>
+          <w:sz w:val="24"/>
+          <w:szCs w:val="24"/>
+          <w:lang w:val="en-US"/>
+        </w:rPr>
+        <w:t xml:space="preserve">previous </w:t>
+      </w:r>
+      <w:r>
+        <w:rPr>
+          <w:rFonts w:asciiTheme="minorBidi" w:eastAsiaTheme="minorEastAsia" w:hAnsiTheme="minorBidi"/>
+          <w:sz w:val="24"/>
+          <w:szCs w:val="24"/>
+          <w:lang w:val="en-US"/>
+        </w:rPr>
+        <w:t>time step</w:t>
+      </w:r>
+      <w:r>
+        <w:rPr>
+          <w:rFonts w:asciiTheme="minorBidi" w:eastAsiaTheme="minorEastAsia" w:hAnsiTheme="minorBidi"/>
+          <w:sz w:val="24"/>
+          <w:szCs w:val="24"/>
+          <w:lang w:val="en-US"/>
+        </w:rPr>
+        <w:t>:</w:t>
+      </w:r>
+    </w:p>
+    <w:p>
+      <w:pPr>
+        <w:pStyle w:val="ListParagraph"/>
+        <w:numPr>
+          <w:ilvl w:val="3"/>
+          <w:numId w:val="1"/>
+        </w:numPr>
+        <w:rPr>
+          <w:rFonts w:asciiTheme="minorBidi" w:hAnsiTheme="minorBidi"/>
+          <w:sz w:val="24"/>
+          <w:szCs w:val="24"/>
+        </w:rPr>
+      </w:pPr>
+      <w:r>
+        <w:rPr>
+          <w:rFonts w:asciiTheme="minorBidi" w:hAnsiTheme="minorBidi"/>
+          <w:sz w:val="24"/>
+          <w:szCs w:val="24"/>
+        </w:rPr>
+        <w:t>Add the log(joint probability) + log(likelihood) + log(prior probability of change)</w:t>
+      </w:r>
+    </w:p>
+    <w:p>
+      <w:pPr>
+        <w:pStyle w:val="ListParagraph"/>
+        <w:numPr>
+          <w:ilvl w:val="1"/>
+          <w:numId w:val="1"/>
+        </w:numPr>
+        <w:rPr>
+          <w:rFonts w:asciiTheme="minorBidi" w:hAnsiTheme="minorBidi"/>
+          <w:sz w:val="24"/>
+          <w:szCs w:val="24"/>
+        </w:rPr>
+      </w:pPr>
+      <w:r>
+        <w:rPr>
+          <w:rFonts w:asciiTheme="minorBidi" w:hAnsiTheme="minorBidi"/>
+          <w:sz w:val="24"/>
+          <w:szCs w:val="24"/>
+        </w:rPr>
+        <w:t xml:space="preserve">For all </w:t>
+      </w:r>
+      <w:r>
+        <w:rPr>
+          <w:rFonts w:asciiTheme="minorBidi" w:hAnsiTheme="minorBidi"/>
+          <w:sz w:val="24"/>
+          <w:szCs w:val="24"/>
+        </w:rPr>
+        <w:t>the other possible</w:t>
+      </w:r>
+      <w:r>
+        <w:rPr>
+          <w:rFonts w:asciiTheme="minorBidi" w:hAnsiTheme="minorBidi"/>
+          <w:sz w:val="24"/>
+          <w:szCs w:val="24"/>
+        </w:rPr>
+        <w:t xml:space="preserve"> </w:t>
+      </w:r>
+      <w:proofErr w:type="spellStart"/>
+      <w:r>
+        <w:rPr>
+          <w:rFonts w:asciiTheme="minorBidi" w:hAnsiTheme="minorBidi"/>
+          <w:sz w:val="24"/>
+          <w:szCs w:val="24"/>
+        </w:rPr>
+        <w:t>r</w:t>
+      </w:r>
+      <w:r>
+        <w:rPr>
+          <w:rFonts w:asciiTheme="minorBidi" w:hAnsiTheme="minorBidi"/>
+          <w:sz w:val="24"/>
+          <w:szCs w:val="24"/>
+          <w:vertAlign w:val="subscript"/>
+        </w:rPr>
+        <w:t>t</w:t>
+      </w:r>
+      <w:proofErr w:type="spellEnd"/>
+      <w:r>
+        <w:rPr>
+          <w:rFonts w:asciiTheme="minorBidi" w:hAnsiTheme="minorBidi"/>
+          <w:sz w:val="24"/>
+          <w:szCs w:val="24"/>
+          <w:vertAlign w:val="subscript"/>
+        </w:rPr>
+        <w:t xml:space="preserve"> </w:t>
+      </w:r>
+      <w:r>
+        <w:rPr>
+          <w:rFonts w:asciiTheme="minorBidi" w:hAnsiTheme="minorBidi"/>
+          <w:sz w:val="24"/>
+          <w:szCs w:val="24"/>
+        </w:rPr>
+        <w:t>(</w:t>
+      </w:r>
+      <w:r>
+        <w:rPr>
+          <w:rFonts w:asciiTheme="minorBidi" w:hAnsiTheme="minorBidi"/>
+          <w:sz w:val="24"/>
+          <w:szCs w:val="24"/>
+        </w:rPr>
+        <w:t>growth probabilities</w:t>
+      </w:r>
+      <w:r>
+        <w:rPr>
+          <w:rFonts w:asciiTheme="minorBidi" w:hAnsiTheme="minorBidi"/>
+          <w:sz w:val="24"/>
+          <w:szCs w:val="24"/>
+        </w:rPr>
+        <w:t>)</w:t>
+      </w:r>
+    </w:p>
+    <w:p>
+      <w:pPr>
+        <w:pStyle w:val="ListParagraph"/>
+        <w:numPr>
+          <w:ilvl w:val="2"/>
+          <w:numId w:val="1"/>
+        </w:numPr>
+        <w:rPr>
+          <w:rFonts w:asciiTheme="minorBidi" w:hAnsiTheme="minorBidi"/>
+          <w:sz w:val="24"/>
+          <w:szCs w:val="24"/>
+        </w:rPr>
+      </w:pPr>
+      <w:r>
+        <w:rPr>
+          <w:rFonts w:asciiTheme="minorBidi" w:hAnsiTheme="minorBidi"/>
+          <w:sz w:val="24"/>
+          <w:szCs w:val="24"/>
+        </w:rPr>
+        <w:t>Update the sufficient statistics</w:t>
+      </w:r>
+    </w:p>
+    <w:p>
+      <w:pPr>
+        <w:pStyle w:val="ListParagraph"/>
+        <w:numPr>
+          <w:ilvl w:val="2"/>
+          <w:numId w:val="1"/>
+        </w:numPr>
+        <w:rPr>
+          <w:rFonts w:asciiTheme="minorBidi" w:hAnsiTheme="minorBidi"/>
+          <w:sz w:val="24"/>
+          <w:szCs w:val="24"/>
+        </w:rPr>
+      </w:pPr>
+      <w:r>
+        <w:rPr>
+          <w:rFonts w:asciiTheme="minorBidi" w:hAnsiTheme="minorBidi"/>
+          <w:sz w:val="24"/>
+          <w:szCs w:val="24"/>
+        </w:rPr>
+        <w:t>Calculating likelihood</w:t>
+      </w:r>
+      <w:r>
+        <w:rPr>
+          <w:rFonts w:asciiTheme="minorBidi" w:hAnsiTheme="minorBidi"/>
+          <w:sz w:val="24"/>
+          <w:szCs w:val="24"/>
+        </w:rPr>
+        <w:t xml:space="preserve"> with the </w:t>
+      </w:r>
+      <w:r>
+        <w:rPr>
+          <w:rFonts w:asciiTheme="minorBidi" w:hAnsiTheme="minorBidi"/>
+          <w:sz w:val="24"/>
+          <w:szCs w:val="24"/>
+        </w:rPr>
+        <w:t>current data and</w:t>
+      </w:r>
+      <w:r>
+        <w:rPr>
+          <w:rFonts w:asciiTheme="minorBidi" w:hAnsiTheme="minorBidi"/>
+          <w:sz w:val="24"/>
+          <w:szCs w:val="24"/>
+        </w:rPr>
+        <w:t xml:space="preserve"> updated sufficient statistics</w:t>
+      </w:r>
+    </w:p>
+    <w:p>
+      <w:pPr>
+        <w:pStyle w:val="ListParagraph"/>
+        <w:numPr>
+          <w:ilvl w:val="2"/>
+          <w:numId w:val="1"/>
+        </w:numPr>
+        <w:rPr>
+          <w:rFonts w:asciiTheme="minorBidi" w:hAnsiTheme="minorBidi"/>
+          <w:sz w:val="24"/>
+          <w:szCs w:val="24"/>
+        </w:rPr>
+      </w:pPr>
+      <w:r>
+        <w:rPr>
+          <w:rFonts w:asciiTheme="minorBidi" w:eastAsiaTheme="minorEastAsia" w:hAnsiTheme="minorBidi"/>
+          <w:sz w:val="24"/>
+          <w:szCs w:val="24"/>
+          <w:lang w:val="en-US"/>
+        </w:rPr>
+        <w:t xml:space="preserve">Log (joint probability for this point) = </w:t>
+      </w:r>
+      <w:r>
+        <w:rPr>
+          <w:rFonts w:asciiTheme="minorBidi" w:hAnsiTheme="minorBidi"/>
+          <w:sz w:val="24"/>
+          <w:szCs w:val="24"/>
+        </w:rPr>
+        <w:t xml:space="preserve">Joint of the previous point + </w:t>
+      </w:r>
+      <w:r>
+        <w:rPr>
+          <w:rFonts w:asciiTheme="minorBidi" w:hAnsiTheme="minorBidi"/>
+          <w:sz w:val="24"/>
+          <w:szCs w:val="24"/>
+        </w:rPr>
+        <w:t>log(</w:t>
+      </w:r>
+      <w:r>
+        <w:rPr>
+          <w:rFonts w:asciiTheme="minorBidi" w:hAnsiTheme="minorBidi"/>
+          <w:sz w:val="24"/>
+          <w:szCs w:val="24"/>
+        </w:rPr>
+        <w:t>l</w:t>
+      </w:r>
+      <w:r>
+        <w:rPr>
+          <w:rFonts w:asciiTheme="minorBidi" w:hAnsiTheme="minorBidi"/>
+          <w:sz w:val="24"/>
+          <w:szCs w:val="24"/>
+        </w:rPr>
+        <w:t xml:space="preserve">ikelihood) + log(prior probability of </w:t>
+      </w:r>
+      <w:r>
+        <w:rPr>
+          <w:rFonts w:asciiTheme="minorBidi" w:hAnsiTheme="minorBidi"/>
+          <w:sz w:val="24"/>
+          <w:szCs w:val="24"/>
+        </w:rPr>
+        <w:t xml:space="preserve">not having </w:t>
+      </w:r>
+      <w:r>
+        <w:rPr>
+          <w:rFonts w:asciiTheme="minorBidi" w:hAnsiTheme="minorBidi"/>
+          <w:sz w:val="24"/>
+          <w:szCs w:val="24"/>
+        </w:rPr>
+        <w:t>change)</w:t>
+      </w:r>
+    </w:p>
+    <w:p>
+      <w:pPr>
+        <w:pStyle w:val="ListParagraph"/>
+        <w:ind w:left="2160"/>
+        <w:rPr>
+          <w:rFonts w:asciiTheme="minorBidi" w:hAnsiTheme="minorBidi"/>
+          <w:sz w:val="24"/>
+          <w:szCs w:val="24"/>
+        </w:rPr>
+      </w:pPr>
+    </w:p>
+    <w:p>
+      <w:pPr>
+        <w:pStyle w:val="ListParagraph"/>
+        <w:numPr>
+          <w:ilvl w:val="0"/>
+          <w:numId w:val="1"/>
+        </w:numPr>
+        <w:rPr>
+          <w:rFonts w:asciiTheme="minorBidi" w:hAnsiTheme="minorBidi"/>
+          <w:sz w:val="24"/>
+          <w:szCs w:val="24"/>
+        </w:rPr>
+      </w:pPr>
+      <w:r>
+        <w:rPr>
+          <w:rFonts w:asciiTheme="minorBidi" w:hAnsiTheme="minorBidi"/>
+          <w:sz w:val="24"/>
+          <w:szCs w:val="24"/>
+        </w:rPr>
+        <w:t>Get the point with maximum joint probability at each time step</w:t>
       </w:r>
     </w:p>
     <w:sectPr>
@@ -14950,6 +15741,106 @@
     </w:sectPr>
   </w:body>
 </w:document>
+</file>
+
+<file path=word/numbering.xml><?xml version="1.0" encoding="utf-8"?>
+<w:numbering xmlns:wpc="http://schemas.microsoft.com/office/word/2010/wordprocessingCanvas" xmlns:mc="http://schemas.openxmlformats.org/markup-compatibility/2006" xmlns:o="urn:schemas-microsoft-com:office:office" xmlns:r="http://schemas.openxmlformats.org/officeDocument/2006/relationships" xmlns:m="http://schemas.openxmlformats.org/officeDocument/2006/math" xmlns:v="urn:schemas-microsoft-com:vml" xmlns:wp14="http://schemas.microsoft.com/office/word/2010/wordprocessingDrawing" xmlns:wp="http://schemas.openxmlformats.org/drawingml/2006/wordprocessingDrawing" xmlns:w10="urn:schemas-microsoft-com:office:word" xmlns:w="http://schemas.openxmlformats.org/wordprocessingml/2006/main" xmlns:w14="http://schemas.microsoft.com/office/word/2010/wordml" xmlns:w15="http://schemas.microsoft.com/office/word/2012/wordml" xmlns:wpg="http://schemas.microsoft.com/office/word/2010/wordprocessingGroup" xmlns:wpi="http://schemas.microsoft.com/office/word/2010/wordprocessingInk" xmlns:wne="http://schemas.microsoft.com/office/word/2006/wordml" xmlns:wps="http://schemas.microsoft.com/office/word/2010/wordprocessingShape" mc:Ignorable="w14 w15 wp14">
+  <w:abstractNum w:abstractNumId="0">
+    <w:nsid w:val="03377D6A"/>
+    <w:multiLevelType w:val="hybridMultilevel"/>
+    <w:tmpl w:val="FC3089D8"/>
+    <w:lvl w:ilvl="0" w:tplc="0C09000F">
+      <w:start w:val="1"/>
+      <w:numFmt w:val="decimal"/>
+      <w:lvlText w:val="%1."/>
+      <w:lvlJc w:val="left"/>
+      <w:pPr>
+        <w:ind w:left="720" w:hanging="360"/>
+      </w:pPr>
+      <w:rPr>
+        <w:rFonts w:hint="default"/>
+      </w:rPr>
+    </w:lvl>
+    <w:lvl w:ilvl="1" w:tplc="0C09000F">
+      <w:start w:val="1"/>
+      <w:numFmt w:val="decimal"/>
+      <w:lvlText w:val="%2."/>
+      <w:lvlJc w:val="left"/>
+      <w:pPr>
+        <w:ind w:left="1440" w:hanging="360"/>
+      </w:pPr>
+      <w:rPr>
+        <w:rFonts w:hint="default"/>
+      </w:rPr>
+    </w:lvl>
+    <w:lvl w:ilvl="2" w:tplc="0C09001B">
+      <w:start w:val="1"/>
+      <w:numFmt w:val="lowerRoman"/>
+      <w:lvlText w:val="%3."/>
+      <w:lvlJc w:val="right"/>
+      <w:pPr>
+        <w:ind w:left="2160" w:hanging="180"/>
+      </w:pPr>
+    </w:lvl>
+    <w:lvl w:ilvl="3" w:tplc="0C09000F">
+      <w:start w:val="1"/>
+      <w:numFmt w:val="decimal"/>
+      <w:lvlText w:val="%4."/>
+      <w:lvlJc w:val="left"/>
+      <w:pPr>
+        <w:ind w:left="2880" w:hanging="360"/>
+      </w:pPr>
+    </w:lvl>
+    <w:lvl w:ilvl="4" w:tplc="0C090019" w:tentative="1">
+      <w:start w:val="1"/>
+      <w:numFmt w:val="lowerLetter"/>
+      <w:lvlText w:val="%5."/>
+      <w:lvlJc w:val="left"/>
+      <w:pPr>
+        <w:ind w:left="3600" w:hanging="360"/>
+      </w:pPr>
+    </w:lvl>
+    <w:lvl w:ilvl="5" w:tplc="0C09001B" w:tentative="1">
+      <w:start w:val="1"/>
+      <w:numFmt w:val="lowerRoman"/>
+      <w:lvlText w:val="%6."/>
+      <w:lvlJc w:val="right"/>
+      <w:pPr>
+        <w:ind w:left="4320" w:hanging="180"/>
+      </w:pPr>
+    </w:lvl>
+    <w:lvl w:ilvl="6" w:tplc="0C09000F" w:tentative="1">
+      <w:start w:val="1"/>
+      <w:numFmt w:val="decimal"/>
+      <w:lvlText w:val="%7."/>
+      <w:lvlJc w:val="left"/>
+      <w:pPr>
+        <w:ind w:left="5040" w:hanging="360"/>
+      </w:pPr>
+    </w:lvl>
+    <w:lvl w:ilvl="7" w:tplc="0C090019" w:tentative="1">
+      <w:start w:val="1"/>
+      <w:numFmt w:val="lowerLetter"/>
+      <w:lvlText w:val="%8."/>
+      <w:lvlJc w:val="left"/>
+      <w:pPr>
+        <w:ind w:left="5760" w:hanging="360"/>
+      </w:pPr>
+    </w:lvl>
+    <w:lvl w:ilvl="8" w:tplc="0C09001B" w:tentative="1">
+      <w:start w:val="1"/>
+      <w:numFmt w:val="lowerRoman"/>
+      <w:lvlText w:val="%9."/>
+      <w:lvlJc w:val="right"/>
+      <w:pPr>
+        <w:ind w:left="6480" w:hanging="180"/>
+      </w:pPr>
+    </w:lvl>
+  </w:abstractNum>
+  <w:num w:numId="1">
+    <w:abstractNumId w:val="0"/>
+  </w:num>
+</w:numbering>
 </file>
 
 <file path=word/styles.xml><?xml version="1.0" encoding="utf-8"?>
@@ -15383,6 +16274,17 @@
       <w:color w:val="808080"/>
     </w:rPr>
   </w:style>
+  <w:style w:type="paragraph" w:styleId="ListParagraph">
+    <w:name w:val="List Paragraph"/>
+    <w:basedOn w:val="Normal"/>
+    <w:uiPriority w:val="34"/>
+    <w:qFormat/>
+    <w:rsid w:val="000D38E9"/>
+    <w:pPr>
+      <w:ind w:left="720"/>
+      <w:contextualSpacing/>
+    </w:pPr>
+  </w:style>
 </w:styles>
 </file>
 

</xml_diff>